<commit_message>
Did section 6.1 and 8.1
</commit_message>
<xml_diff>
--- a/Part_3_Waste_Drop_Introduction.docx
+++ b/Part_3_Waste_Drop_Introduction.docx
@@ -34,7 +34,6 @@
           <w:bCs/>
         </w:rPr>
       </w:pPr>
-      <w:proofErr w:type="spellStart"/>
       <w:r>
         <w:rPr>
           <w:b/>
@@ -42,7 +41,6 @@
         </w:rPr>
         <w:t>WasteDrop</w:t>
       </w:r>
-      <w:proofErr w:type="spellEnd"/>
     </w:p>
     <w:p>
       <w:pPr>
@@ -121,7 +119,7 @@
           <w:noProof/>
         </w:rPr>
         <w:drawing>
-          <wp:inline distT="0" distB="0" distL="0" distR="0" wp14:anchorId="6C43B17F" wp14:editId="0C01F938">
+          <wp:inline distT="0" distB="0" distL="0" distR="0" wp14:anchorId="6C43B17F" wp14:editId="690B1786">
             <wp:extent cx="3680460" cy="3680460"/>
             <wp:effectExtent l="0" t="0" r="0" b="0"/>
             <wp:docPr id="1615249485" name="Picture 3" descr="Make a simple logo for a company called &quot;WasteDrop&quot;, an app for food inventory management. Include the name of the company in the logo."/>
@@ -4598,15 +4596,7 @@
         <w:ind w:firstLine="720"/>
       </w:pPr>
       <w:r>
-        <w:t xml:space="preserve">The background of </w:t>
-      </w:r>
-      <w:proofErr w:type="spellStart"/>
-      <w:r>
-        <w:t>WasteDrop</w:t>
-      </w:r>
-      <w:proofErr w:type="spellEnd"/>
-      <w:r>
-        <w:t xml:space="preserve"> stems from food waste, a common issue that is faced in many countries and areas around the world. According to the Food and Agriculture Organization of the United Nations, approximately one-third of all food produced for human consumption is lost or wasted (citation needed?). </w:t>
+        <w:t xml:space="preserve">The background of WasteDrop stems from food waste, a common issue that is faced in many countries and areas around the world. According to the Food and Agriculture Organization of the United Nations, approximately one-third of all food produced for human consumption is lost or wasted (citation needed?). </w:t>
       </w:r>
       <w:r>
         <w:t>This significant wast</w:t>
@@ -4651,13 +4641,8 @@
       <w:pPr>
         <w:ind w:firstLine="720"/>
       </w:pPr>
-      <w:proofErr w:type="spellStart"/>
-      <w:r>
-        <w:t>WasteDrop</w:t>
-      </w:r>
-      <w:proofErr w:type="spellEnd"/>
-      <w:r>
-        <w:t xml:space="preserve"> will stand out from other apps and tools in the market because we will be marketing and catering primarily to food inventories whether it’s dry, wet, or frozen food. Second, we will deploy our project online through the web and eventually as an app that can be downloaded and saved. Third, we will be using low-code user intelligence queries which will let the users get insights on their inventory without even having to know how to code. Finally, our app will implement sending notifications whenever food is expiring soon or otherwise according to the users’ preferences and settings.</w:t>
+      <w:r>
+        <w:t>WasteDrop will stand out from other apps and tools in the market because we will be marketing and catering primarily to food inventories whether it’s dry, wet, or frozen food. Second, we will deploy our project online through the web and eventually as an app that can be downloaded and saved. Third, we will be using low-code user intelligence queries which will let the users get insights on their inventory without even having to know how to code. Finally, our app will implement sending notifications whenever food is expiring soon or otherwise according to the users’ preferences and settings.</w:t>
       </w:r>
     </w:p>
     <w:p>
@@ -4677,27 +4662,14 @@
       <w:pPr>
         <w:ind w:firstLine="720"/>
       </w:pPr>
-      <w:proofErr w:type="spellStart"/>
-      <w:r>
-        <w:t>WasteDrop</w:t>
-      </w:r>
-      <w:proofErr w:type="spellEnd"/>
-      <w:r>
-        <w:t xml:space="preserve"> is designed with the primary goal of substantially reducing food waste by assisting individuals in effectively handling their perishable items. Additionally, the application can act as a valuable tool for cost-conscious consumers, helping them cut unnecessary expenses. By offering essential insights, reminders concerning expiration dates, practical tips on food storage and usage,</w:t>
+      <w:r>
+        <w:t>WasteDrop is designed with the primary goal of substantially reducing food waste by assisting individuals in effectively handling their perishable items. Additionally, the application can act as a valuable tool for cost-conscious consumers, helping them cut unnecessary expenses. By offering essential insights, reminders concerning expiration dates, practical tips on food storage and usage,</w:t>
       </w:r>
       <w:r>
         <w:t xml:space="preserve"> and streamlined inventory management,</w:t>
       </w:r>
       <w:r>
-        <w:t xml:space="preserve"> </w:t>
-      </w:r>
-      <w:proofErr w:type="spellStart"/>
-      <w:r>
-        <w:t>WasteDrop</w:t>
-      </w:r>
-      <w:proofErr w:type="spellEnd"/>
-      <w:r>
-        <w:t xml:space="preserve"> </w:t>
+        <w:t xml:space="preserve"> WasteDrop </w:t>
       </w:r>
       <w:r>
         <w:t>promotes</w:t>
@@ -4709,15 +4681,7 @@
         <w:t>al</w:t>
       </w:r>
       <w:r>
-        <w:t xml:space="preserve"> awareness and education, encouraging responsible food consumption practices. In this way, </w:t>
-      </w:r>
-      <w:proofErr w:type="spellStart"/>
-      <w:r>
-        <w:t>WasteDrop</w:t>
-      </w:r>
-      <w:proofErr w:type="spellEnd"/>
-      <w:r>
-        <w:t xml:space="preserve"> holds the potential to bring about a significant positive impact on both consumer behavior and the environmental repercussions linked to food waste.</w:t>
+        <w:t xml:space="preserve"> awareness and education, encouraging responsible food consumption practices. In this way, WasteDrop holds the potential to bring about a significant positive impact on both consumer behavior and the environmental repercussions linked to food waste.</w:t>
       </w:r>
     </w:p>
     <w:p>
@@ -4882,15 +4846,7 @@
         <w:ind w:firstLine="720"/>
       </w:pPr>
       <w:r>
-        <w:t xml:space="preserve">As a user, I want to be able to sign up for an account on </w:t>
-      </w:r>
-      <w:proofErr w:type="spellStart"/>
-      <w:r>
-        <w:t>WasteDrop</w:t>
-      </w:r>
-      <w:proofErr w:type="spellEnd"/>
-      <w:r>
-        <w:t xml:space="preserve"> so that I may login and use the app.</w:t>
+        <w:t>As a user, I want to be able to sign up for an account on WasteDrop so that I may login and use the app.</w:t>
       </w:r>
     </w:p>
     <w:p>
@@ -4914,23 +4870,7 @@
         <w:ind w:firstLine="720"/>
       </w:pPr>
       <w:r>
-        <w:t xml:space="preserve">Users will be able to create accounts on </w:t>
-      </w:r>
-      <w:proofErr w:type="spellStart"/>
-      <w:r>
-        <w:t>WasteDrop</w:t>
-      </w:r>
-      <w:proofErr w:type="spellEnd"/>
-      <w:r>
-        <w:t xml:space="preserve">, that will contain their first name, last name, email address, and a hashed password. This sign-up functionality will allow users to have accounts which they can then use to access </w:t>
-      </w:r>
-      <w:proofErr w:type="spellStart"/>
-      <w:r>
-        <w:t>WasteDrop</w:t>
-      </w:r>
-      <w:proofErr w:type="spellEnd"/>
-      <w:r>
-        <w:t>.</w:t>
+        <w:t>Users will be able to create accounts on WasteDrop, that will contain their first name, last name, email address, and a hashed password. This sign-up functionality will allow users to have accounts which they can then use to access WasteDrop.</w:t>
       </w:r>
     </w:p>
     <w:p>
@@ -4972,21 +4912,8 @@
         <w:ind w:firstLine="720"/>
       </w:pPr>
       <w:r>
-        <w:t xml:space="preserve">As a user, I want to be able to login to the account I created on </w:t>
-      </w:r>
-      <w:proofErr w:type="spellStart"/>
-      <w:r>
-        <w:t>WasteDrop</w:t>
-      </w:r>
-      <w:proofErr w:type="spellEnd"/>
-      <w:r>
-        <w:t xml:space="preserve"> and access their and only their accounts, so that I can access my own </w:t>
-      </w:r>
-      <w:proofErr w:type="gramStart"/>
-      <w:r>
-        <w:t>account</w:t>
-      </w:r>
-      <w:proofErr w:type="gramEnd"/>
+        <w:t>As a user, I want to be able to login to the account I created on WasteDrop and access their and only their accounts, so that I can access my own account</w:t>
+      </w:r>
     </w:p>
     <w:p>
       <w:pPr>
@@ -5009,15 +4936,7 @@
         <w:ind w:firstLine="720"/>
       </w:pPr>
       <w:r>
-        <w:t xml:space="preserve">Users will be able to login to the accounts they made on </w:t>
-      </w:r>
-      <w:proofErr w:type="spellStart"/>
-      <w:r>
-        <w:t>WasteDrop</w:t>
-      </w:r>
-      <w:proofErr w:type="spellEnd"/>
-      <w:r>
-        <w:t xml:space="preserve"> and retrieve their data.</w:t>
+        <w:t>Users will be able to login to the accounts they made on WasteDrop and retrieve their data.</w:t>
       </w:r>
     </w:p>
     <w:p/>
@@ -5062,23 +4981,7 @@
         <w:ind w:firstLine="720"/>
       </w:pPr>
       <w:r>
-        <w:t xml:space="preserve">As a user, I want to be able to create a Binz (unit of storage for inventory, ex: </w:t>
-      </w:r>
-      <w:proofErr w:type="spellStart"/>
-      <w:r>
-        <w:t>fridge_house</w:t>
-      </w:r>
-      <w:proofErr w:type="spellEnd"/>
-      <w:r>
-        <w:t xml:space="preserve">, </w:t>
-      </w:r>
-      <w:proofErr w:type="spellStart"/>
-      <w:r>
-        <w:t>fridge_garage</w:t>
-      </w:r>
-      <w:proofErr w:type="spellEnd"/>
-      <w:r>
-        <w:t>, cabinet_1) so that I can access my items.</w:t>
+        <w:t>As a user, I want to be able to create a Binz (unit of storage for inventory, ex: fridge_house, fridge_garage, cabinet_1) so that I can access my items.</w:t>
       </w:r>
     </w:p>
     <w:p>
@@ -5212,15 +5115,7 @@
         <w:ind w:firstLine="720"/>
       </w:pPr>
       <w:r>
-        <w:t xml:space="preserve">As a user, I want to be able to “Consume” (delete from my </w:t>
-      </w:r>
-      <w:proofErr w:type="spellStart"/>
-      <w:r>
-        <w:t>binz</w:t>
-      </w:r>
-      <w:proofErr w:type="spellEnd"/>
-      <w:r>
-        <w:t>) items in my Binz, so that items that no longer are in my real-life inventory can be removed from my Binz.</w:t>
+        <w:t>As a user, I want to be able to “Consume” (delete from my binz) items in my Binz, so that items that no longer are in my real-life inventory can be removed from my Binz.</w:t>
       </w:r>
     </w:p>
     <w:p>
@@ -5287,15 +5182,7 @@
         <w:ind w:firstLine="720"/>
       </w:pPr>
       <w:r>
-        <w:t xml:space="preserve">As a UI developer, I want users to be able to have a simple yet modern look for </w:t>
-      </w:r>
-      <w:proofErr w:type="spellStart"/>
-      <w:r>
-        <w:t>WasteDrop</w:t>
-      </w:r>
-      <w:proofErr w:type="spellEnd"/>
-      <w:r>
-        <w:t xml:space="preserve"> and be able to enjoy how the app looks so they are more inclined to continue using it.</w:t>
+        <w:t>As a UI developer, I want users to be able to have a simple yet modern look for WasteDrop and be able to enjoy how the app looks so they are more inclined to continue using it.</w:t>
       </w:r>
     </w:p>
     <w:p>
@@ -5385,13 +5272,8 @@
       <w:pPr>
         <w:ind w:firstLine="720"/>
       </w:pPr>
-      <w:proofErr w:type="spellStart"/>
-      <w:r>
-        <w:t>WasteDrop</w:t>
-      </w:r>
-      <w:proofErr w:type="spellEnd"/>
-      <w:r>
-        <w:t xml:space="preserve"> lets users know when their items are about to expire (users add expiry dates using the sell by and best by dates on food, if for some reason the sell by or expiry dates are not accurate on the food, maybe it’s just the date the food should be sold by and not necessarily expired, the user should choose a given date to be the expiry date)</w:t>
+      <w:r>
+        <w:t>WasteDrop lets users know when their items are about to expire (users add expiry dates using the sell by and best by dates on food, if for some reason the sell by or expiry dates are not accurate on the food, maybe it’s just the date the food should be sold by and not necessarily expired, the user should choose a given date to be the expiry date)</w:t>
       </w:r>
     </w:p>
     <w:p/>
@@ -5504,15 +5386,7 @@
         <w:ind w:firstLine="720"/>
       </w:pPr>
       <w:r>
-        <w:t xml:space="preserve">As a user, I want my most added items to be added to a short list so that I may be able to see how many times I have added </w:t>
-      </w:r>
-      <w:proofErr w:type="gramStart"/>
-      <w:r>
-        <w:t>it</w:t>
-      </w:r>
-      <w:proofErr w:type="gramEnd"/>
-      <w:r>
-        <w:t xml:space="preserve"> and which items are most frequent in my Binz.</w:t>
+        <w:t>As a user, I want my most added items to be added to a short list so that I may be able to see how many times I have added it and which items are most frequent in my Binz.</w:t>
       </w:r>
     </w:p>
     <w:p>
@@ -5700,15 +5574,7 @@
         <w:ind w:firstLine="720"/>
       </w:pPr>
       <w:r>
-        <w:t xml:space="preserve">Users will have the option to log out of their account when they are finished using the app, closing their </w:t>
-      </w:r>
-      <w:proofErr w:type="gramStart"/>
-      <w:r>
-        <w:t>session</w:t>
-      </w:r>
-      <w:proofErr w:type="gramEnd"/>
-      <w:r>
-        <w:t xml:space="preserve"> and ensuring security of their account information.</w:t>
+        <w:t>Users will have the option to log out of their account when they are finished using the app, closing their session and ensuring security of their account information.</w:t>
       </w:r>
     </w:p>
     <w:p>
@@ -5824,18 +5690,9 @@
           <w:sz w:val="28"/>
           <w:szCs w:val="28"/>
         </w:rPr>
-        <w:t xml:space="preserve">(US0013) Create DB schema </w:t>
-      </w:r>
-      <w:proofErr w:type="gramStart"/>
-      <w:r>
-        <w:rPr>
-          <w:sz w:val="28"/>
-          <w:szCs w:val="28"/>
-        </w:rPr>
-        <w:t>Design</w:t>
+        <w:t>(US0013) Create DB schema Design</w:t>
       </w:r>
       <w:bookmarkEnd w:id="22"/>
-      <w:proofErr w:type="gramEnd"/>
     </w:p>
     <w:p>
       <w:pPr>
@@ -6010,18 +5867,9 @@
           <w:sz w:val="28"/>
           <w:szCs w:val="28"/>
         </w:rPr>
-        <w:t xml:space="preserve">(US015) “Use one” functionality for </w:t>
-      </w:r>
-      <w:proofErr w:type="gramStart"/>
-      <w:r>
-        <w:rPr>
-          <w:sz w:val="28"/>
-          <w:szCs w:val="28"/>
-        </w:rPr>
-        <w:t>items</w:t>
+        <w:t>(US015) “Use one” functionality for items</w:t>
       </w:r>
       <w:bookmarkEnd w:id="24"/>
-      <w:proofErr w:type="gramEnd"/>
     </w:p>
     <w:p>
       <w:pPr>
@@ -6144,13 +5992,8 @@
         <w:ind w:firstLine="720"/>
       </w:pPr>
       <w:r>
-        <w:t xml:space="preserve">Users will be able to reduce inventory count quantity of an item by more than just </w:t>
-      </w:r>
-      <w:proofErr w:type="gramStart"/>
-      <w:r>
-        <w:t>1</w:t>
-      </w:r>
-      <w:proofErr w:type="gramEnd"/>
+        <w:t>Users will be able to reduce inventory count quantity of an item by more than just 1</w:t>
+      </w:r>
     </w:p>
     <w:p>
       <w:pPr>
@@ -6254,15 +6097,7 @@
         <w:ind w:firstLine="720"/>
       </w:pPr>
       <w:r>
-        <w:t xml:space="preserve">As a developer, I want to do full app testing to pick up any bugs before the final release so that users </w:t>
-      </w:r>
-      <w:proofErr w:type="gramStart"/>
-      <w:r>
-        <w:t>wont</w:t>
-      </w:r>
-      <w:proofErr w:type="gramEnd"/>
-      <w:r>
-        <w:t xml:space="preserve"> experience any last-minute issues.</w:t>
+        <w:t>As a developer, I want to do full app testing to pick up any bugs before the final release so that users wont experience any last-minute issues.</w:t>
       </w:r>
     </w:p>
     <w:p>
@@ -6463,15 +6298,7 @@
         <w:ind w:firstLine="720"/>
       </w:pPr>
       <w:r>
-        <w:t xml:space="preserve">Team developers will have their user stories assigned to them based on their past coding experiences, developing experiences, and what they have been able to learn through research this semester. Each developer will be assigned a reasonable </w:t>
-      </w:r>
-      <w:proofErr w:type="gramStart"/>
-      <w:r>
-        <w:t>amount</w:t>
-      </w:r>
-      <w:proofErr w:type="gramEnd"/>
-      <w:r>
-        <w:t xml:space="preserve"> of stories each sprint to ensure that the project moves smoothly and on time. </w:t>
+        <w:t xml:space="preserve">Team developers will have their user stories assigned to them based on their past coding experiences, developing experiences, and what they have been able to learn through research this semester. Each developer will be assigned a reasonable amount of stories each sprint to ensure that the project moves smoothly and on time. </w:t>
       </w:r>
     </w:p>
     <w:p>
@@ -6807,23 +6634,7 @@
           <w:b/>
           <w:bCs/>
         </w:rPr>
-        <w:t xml:space="preserve">Team #7 </w:t>
-      </w:r>
-      <w:proofErr w:type="spellStart"/>
-      <w:r>
-        <w:rPr>
-          <w:b/>
-          <w:bCs/>
-        </w:rPr>
-        <w:t>WasteDrop</w:t>
-      </w:r>
-      <w:proofErr w:type="spellEnd"/>
-      <w:r>
-        <w:rPr>
-          <w:b/>
-          <w:bCs/>
-        </w:rPr>
-        <w:t xml:space="preserve"> Developers</w:t>
+        <w:t>Team #7 WasteDrop Developers</w:t>
       </w:r>
     </w:p>
     <w:p>
@@ -6857,7 +6668,6 @@
         </w:rPr>
         <w:t xml:space="preserve">Samuel </w:t>
       </w:r>
-      <w:proofErr w:type="spellStart"/>
       <w:r>
         <w:rPr>
           <w:rStyle w:val="Heading3Char"/>
@@ -6865,7 +6675,6 @@
         <w:t>Muvdi</w:t>
       </w:r>
       <w:bookmarkEnd w:id="36"/>
-      <w:proofErr w:type="spellEnd"/>
     </w:p>
     <w:p>
       <w:pPr>
@@ -7166,263 +6975,107 @@
       <w:pPr>
         <w:ind w:firstLine="720"/>
       </w:pPr>
-      <w:proofErr w:type="spellStart"/>
-      <w:r>
-        <w:t>WasteDrop</w:t>
-      </w:r>
-      <w:proofErr w:type="spellEnd"/>
-      <w:r>
-        <w:t xml:space="preserve"> was designed with as much efficacy as possible. We kept ease of use in mind, when creating the application’s front end. As such, we decided to employ a Python framework, as it was the simplest manner to bring </w:t>
-      </w:r>
-      <w:proofErr w:type="spellStart"/>
-      <w:r>
-        <w:t>WasteDrop</w:t>
-      </w:r>
-      <w:proofErr w:type="spellEnd"/>
-      <w:r>
-        <w:t xml:space="preserve"> to life. With it, the design is as </w:t>
-      </w:r>
-      <w:proofErr w:type="gramStart"/>
-      <w:r>
-        <w:t>follows;</w:t>
-      </w:r>
-      <w:proofErr w:type="gramEnd"/>
+      <w:r>
+        <w:t xml:space="preserve">When trying to define design, it is important to first understand the context in which design is being referenced. </w:t>
+      </w:r>
+      <w:r>
+        <w:t>Design can mean many things to many people, and it is difficult to come up with an empirical, one size fits all definition of the word design (Blackler et al., 2021). Therefore, it is important to define what design means specifically to the WasteDrop team. Design is the process of thinking, planning, and creation of objects and systems. Design process is the application of this, put into stages and into practice. In Section 6.2 WasteDrop’s design process will be discussed in further detail.</w:t>
+      </w:r>
     </w:p>
     <w:p>
       <w:pPr>
         <w:ind w:firstLine="720"/>
       </w:pPr>
       <w:r>
-        <w:t xml:space="preserve">The developers set up </w:t>
-      </w:r>
-      <w:proofErr w:type="spellStart"/>
-      <w:r>
-        <w:t>WasteDrop</w:t>
-      </w:r>
-      <w:proofErr w:type="spellEnd"/>
-      <w:r>
-        <w:t xml:space="preserve"> with the user’s experience in mind. Before the application was created, the developers created a database schema with a system in charge of managing user interfaces; namely, the “</w:t>
-      </w:r>
-      <w:proofErr w:type="spellStart"/>
-      <w:r>
-        <w:t>binz</w:t>
-      </w:r>
-      <w:proofErr w:type="spellEnd"/>
-      <w:r>
-        <w:t xml:space="preserve">” feature. A user signs up and creates an account on </w:t>
-      </w:r>
-      <w:proofErr w:type="spellStart"/>
-      <w:r>
-        <w:t>WasteDrop</w:t>
-      </w:r>
-      <w:proofErr w:type="spellEnd"/>
-      <w:r>
-        <w:t xml:space="preserve">, managed by the database held by </w:t>
-      </w:r>
-      <w:proofErr w:type="spellStart"/>
-      <w:r>
-        <w:t>Supabase</w:t>
-      </w:r>
-      <w:proofErr w:type="spellEnd"/>
-      <w:r>
-        <w:t xml:space="preserve">. A user created </w:t>
-      </w:r>
-      <w:proofErr w:type="spellStart"/>
-      <w:r>
-        <w:t>binz</w:t>
-      </w:r>
-      <w:proofErr w:type="spellEnd"/>
+        <w:t>WasteDrop was designed with as much efficacy as possible. We kept ease of use in mind, when creating the application’s front end. As such, we decided to employ a Python framework, as it was the simplest manner to bring WasteDrop to life. With it, the design is as follows;</w:t>
+      </w:r>
+    </w:p>
+    <w:p>
+      <w:pPr>
+        <w:ind w:firstLine="720"/>
+      </w:pPr>
+      <w:r>
+        <w:t>The developers set up WasteDrop with the user’s experience in mind. Before the application was created, the developers created a database schema with a system in charge of managing user interfaces; namely, the “binz” feature. A user signs up and creates an account on WasteDrop, managed by the database held by Supabase. A user created binz is in charge of cataloging a unit of storage. Individual items can be aggregated to this singular binz. The user can also add expiry dates, quantity of items, record items consumed in these binz, app personal alerts and view top items within these binz. The system keeps track of all these changes, as well as whenever the user logs out of the account. The system keeps track of all the timestamps.</w:t>
+      </w:r>
+    </w:p>
+    <w:p>
+      <w:pPr>
+        <w:ind w:firstLine="720"/>
+      </w:pPr>
+      <w:r>
+        <w:t xml:space="preserve">In creating a multi-page application such as this, we did not use Flask, despite its flexibility and other advantages. A study finds that Flask does not support multi-page </w:t>
+      </w:r>
+      <w:r>
+        <w:lastRenderedPageBreak/>
+        <w:t>functionality (Bahgat</w:t>
+      </w:r>
+      <w:r>
+        <w:t xml:space="preserve">, </w:t>
+      </w:r>
+      <w:r>
+        <w:t>2023</w:t>
+      </w:r>
+      <w:r>
+        <w:t>).</w:t>
+      </w:r>
       <w:r>
         <w:t xml:space="preserve"> </w:t>
       </w:r>
-      <w:proofErr w:type="gramStart"/>
-      <w:r>
-        <w:t>is in charge of</w:t>
-      </w:r>
-      <w:proofErr w:type="gramEnd"/>
-      <w:r>
-        <w:t xml:space="preserve"> cataloging a unit of storage. Individual items can be aggregated to this singular </w:t>
-      </w:r>
-      <w:proofErr w:type="spellStart"/>
-      <w:r>
-        <w:t>binz</w:t>
-      </w:r>
-      <w:proofErr w:type="spellEnd"/>
-      <w:r>
-        <w:t xml:space="preserve">. The user can also add expiry dates, quantity of items, record items consumed in these </w:t>
-      </w:r>
-      <w:proofErr w:type="spellStart"/>
-      <w:r>
-        <w:t>binz</w:t>
-      </w:r>
-      <w:proofErr w:type="spellEnd"/>
-      <w:r>
-        <w:t xml:space="preserve">, app personal alerts and view top items within these </w:t>
-      </w:r>
-      <w:proofErr w:type="spellStart"/>
-      <w:r>
-        <w:t>binz</w:t>
-      </w:r>
-      <w:proofErr w:type="spellEnd"/>
-      <w:r>
-        <w:t>. The system keeps track of all these changes, as well as whenever the user logs out of the account. The system keeps track of all the timestamps.</w:t>
-      </w:r>
+      <w:r>
+        <w:t xml:space="preserve">We needed multiple pages for WasteDrop, considering the user must sign up for an account, then manage their individual </w:t>
+      </w:r>
+      <w:r>
+        <w:t>B</w:t>
+      </w:r>
+      <w:r>
+        <w:t>inz on a separate page. ReactJS’s ability for front-end library framework came from trial and error with Ionic. According to a study by AltexSoft, React shows better results [than Ionic], as apps are compiled into native</w:t>
+      </w:r>
+      <w:r>
+        <w:t xml:space="preserve"> (2019)</w:t>
+      </w:r>
+      <w:r>
+        <w:t>.</w:t>
+      </w:r>
+    </w:p>
+    <w:p>
+      <w:pPr>
+        <w:pStyle w:val="Heading2"/>
+      </w:pPr>
+      <w:bookmarkStart w:id="43" w:name="_Toc149511511"/>
+      <w:r>
+        <w:t>6.2 – Team Design Process</w:t>
+      </w:r>
+      <w:bookmarkEnd w:id="43"/>
     </w:p>
     <w:p>
       <w:pPr>
         <w:ind w:firstLine="720"/>
       </w:pPr>
       <w:r>
-        <w:t>In creating a multi-page application such as this, we did not use Flask, despite its flexibility and other advantages. A study finds that Flask does not support multi-page functionality (Bahgat</w:t>
-      </w:r>
-      <w:r>
-        <w:t xml:space="preserve">, </w:t>
-      </w:r>
-      <w:r>
-        <w:t>2023</w:t>
-      </w:r>
-      <w:r>
-        <w:t>).</w:t>
-      </w:r>
-      <w:r>
-        <w:t xml:space="preserve"> </w:t>
-      </w:r>
-      <w:r>
-        <w:t xml:space="preserve">We needed multiple pages for </w:t>
-      </w:r>
-      <w:proofErr w:type="spellStart"/>
-      <w:r>
-        <w:t>WasteDrop</w:t>
-      </w:r>
-      <w:proofErr w:type="spellEnd"/>
-      <w:r>
-        <w:t xml:space="preserve">, considering the user must sign up for an account, then manage their individual </w:t>
-      </w:r>
-      <w:r>
-        <w:t>B</w:t>
-      </w:r>
-      <w:r>
-        <w:t xml:space="preserve">inz on a separate page. ReactJS’s ability for front-end library framework came from trial and error with Ionic. According to a study by </w:t>
-      </w:r>
-      <w:proofErr w:type="spellStart"/>
-      <w:r>
-        <w:t>AltexSoft</w:t>
-      </w:r>
-      <w:proofErr w:type="spellEnd"/>
-      <w:r>
-        <w:t xml:space="preserve">, </w:t>
-      </w:r>
-      <w:proofErr w:type="gramStart"/>
-      <w:r>
-        <w:t>React</w:t>
-      </w:r>
-      <w:proofErr w:type="gramEnd"/>
-      <w:r>
-        <w:t xml:space="preserve"> shows better results [than Ionic], as apps are compiled into native</w:t>
-      </w:r>
-      <w:r>
-        <w:t xml:space="preserve"> (2019)</w:t>
-      </w:r>
-      <w:r>
-        <w:t>.</w:t>
+        <w:t xml:space="preserve">The idea behind WasteDrop came to during a discussion of what the team project should be centered around. After some consideration of the limitations and possibilities that could come of a Python project, we came to an agreement that a project such as this could be deliverable. We decided that our efforts would be best put to use for a design meant to manage everyday happenings, notably those more likely for humans to come across, something within the realm of Python’s capabilities, namely, tables and queries. As such, cataloging the kitchen and reducing wasted food items came to be. </w:t>
+      </w:r>
+    </w:p>
+    <w:p>
+      <w:pPr>
+        <w:ind w:firstLine="720"/>
+      </w:pPr>
+      <w:r>
+        <w:t xml:space="preserve">Initially, we opted to use Ionic due to its flexibility and one of our member’s experiences with it. However, due to WasteDrop’s development and its status as a web-based application intended for scalability with mobile development, we wanted to minimize plugins. We then created the interface design using React.js and Streamlit, and the back-end architecture with Supabase for databases, our React.js libraries defined within the code. From then on, the app was developed during sprints, developing the boilerplate form of the front-end, then the back-end was enhanced. </w:t>
       </w:r>
     </w:p>
     <w:p>
       <w:pPr>
         <w:pStyle w:val="Heading2"/>
       </w:pPr>
-      <w:bookmarkStart w:id="43" w:name="_Toc149511511"/>
-      <w:r>
-        <w:t>6.2 – Team Design Process</w:t>
-      </w:r>
-      <w:bookmarkEnd w:id="43"/>
-    </w:p>
-    <w:p>
-      <w:pPr>
-        <w:ind w:firstLine="720"/>
-      </w:pPr>
-      <w:r>
-        <w:t xml:space="preserve">The idea behind </w:t>
-      </w:r>
-      <w:proofErr w:type="spellStart"/>
-      <w:r>
-        <w:t>WasteDrop</w:t>
-      </w:r>
-      <w:proofErr w:type="spellEnd"/>
-      <w:r>
-        <w:t xml:space="preserve"> came to during a discussion of what the team project should be centered around. After some consideration of the limitations and possibilities that could come </w:t>
-      </w:r>
+      <w:r>
+        <w:br w:type="column"/>
+      </w:r>
+      <w:bookmarkStart w:id="44" w:name="_Toc149511512"/>
       <w:r>
         <w:lastRenderedPageBreak/>
-        <w:t xml:space="preserve">of a Python project, we came to an agreement that a project such as this could be deliverable. We decided that our efforts would be best </w:t>
-      </w:r>
-      <w:proofErr w:type="gramStart"/>
-      <w:r>
-        <w:t>put to use</w:t>
-      </w:r>
-      <w:proofErr w:type="gramEnd"/>
-      <w:r>
-        <w:t xml:space="preserve"> for a design meant to manage everyday happenings, notably those more likely for humans to come across, something within the realm of Python’s capabilities, namely, tables and queries. As such, cataloging the kitchen and reducing wasted food items came to be. </w:t>
-      </w:r>
-    </w:p>
-    <w:p>
-      <w:pPr>
-        <w:ind w:firstLine="720"/>
-      </w:pPr>
-      <w:r>
-        <w:t xml:space="preserve">Initially, we opted to use Ionic due to its flexibility and one of our member’s experiences with it. However, due to </w:t>
-      </w:r>
-      <w:proofErr w:type="spellStart"/>
-      <w:r>
-        <w:t>WasteDrop’s</w:t>
-      </w:r>
-      <w:proofErr w:type="spellEnd"/>
-      <w:r>
-        <w:t xml:space="preserve"> development and its status as a web-based application intended for scalability with mobile development, we wanted to minimize plugins. We then created the interface design using React.js and </w:t>
-      </w:r>
-      <w:proofErr w:type="spellStart"/>
-      <w:r>
-        <w:t>Streamlit</w:t>
-      </w:r>
-      <w:proofErr w:type="spellEnd"/>
-      <w:r>
-        <w:t xml:space="preserve">, and the back-end architecture with </w:t>
-      </w:r>
-      <w:proofErr w:type="spellStart"/>
-      <w:r>
-        <w:t>Supabase</w:t>
-      </w:r>
-      <w:proofErr w:type="spellEnd"/>
-      <w:r>
-        <w:t xml:space="preserve"> for databases, our React.js libraries defined within the code. From then on, the app was developed during sprints, developing the boilerplate form of the front-end, then the </w:t>
-      </w:r>
-      <w:proofErr w:type="gramStart"/>
-      <w:r>
-        <w:t>back-end</w:t>
-      </w:r>
-      <w:proofErr w:type="gramEnd"/>
-      <w:r>
-        <w:t xml:space="preserve"> was enhanced. </w:t>
-      </w:r>
-    </w:p>
-    <w:p>
-      <w:pPr>
-        <w:pStyle w:val="Heading2"/>
-      </w:pPr>
-      <w:r>
-        <w:br w:type="column"/>
-      </w:r>
-      <w:bookmarkStart w:id="44" w:name="_Toc149511512"/>
-      <w:r>
-        <w:lastRenderedPageBreak/>
-        <w:t xml:space="preserve">6.2 – Graphical Design of </w:t>
-      </w:r>
-      <w:proofErr w:type="spellStart"/>
-      <w:r>
-        <w:t>WasteDrop</w:t>
+        <w:t>6.2 – Graphical Design of WasteDrop</w:t>
       </w:r>
       <w:bookmarkEnd w:id="44"/>
-      <w:proofErr w:type="spellEnd"/>
     </w:p>
     <w:p>
       <w:pPr>
@@ -7687,15 +7340,7 @@
         <w:ind w:firstLine="720"/>
       </w:pPr>
       <w:r>
-        <w:t xml:space="preserve">In this section, each major issue the team encountered will analyzed individually, providing context, the steps we took to find a solution, and the rationale for each </w:t>
-      </w:r>
-      <w:proofErr w:type="spellStart"/>
-      <w:r>
-        <w:t>situtation</w:t>
-      </w:r>
-      <w:proofErr w:type="spellEnd"/>
-      <w:r>
-        <w:t>. Each individual issue will go in-depth on its specific definition, the guiding criteria used to determine what steps needed to be taken, the design decisions made that led to the solution, and any alternatives that were considered during the process. Additionally, discourse that occurred among the developers regarding each part of the design process, and each developer’s individual opinion(s), will be included.</w:t>
+        <w:t>In this section, each major issue the team encountered will analyzed individually, providing context, the steps we took to find a solution, and the rationale for each situtation. Each individual issue will go in-depth on its specific definition, the guiding criteria used to determine what steps needed to be taken, the design decisions made that led to the solution, and any alternatives that were considered during the process. Additionally, discourse that occurred among the developers regarding each part of the design process, and each developer’s individual opinion(s), will be included.</w:t>
       </w:r>
     </w:p>
     <w:p>
@@ -7723,15 +7368,7 @@
         <w:ind w:firstLine="720"/>
       </w:pPr>
       <w:r>
-        <w:t xml:space="preserve">Throughout its lifetime, </w:t>
-      </w:r>
-      <w:proofErr w:type="spellStart"/>
-      <w:r>
-        <w:t>WasteDrop</w:t>
-      </w:r>
-      <w:proofErr w:type="spellEnd"/>
-      <w:r>
-        <w:t xml:space="preserve"> has encountered several issues regarding its design. At the project’s onset, when discussing what style of tech stack and the specific tools and technologies we would be using, the team had decided on using NodeJS, a popular open-source, asynchronous, event-driven JavaScript runtime used for developing web applications. In tandem with JavaScript, we had also decided to utilize ReactJS as a front-end library framework for the application’s development. </w:t>
+        <w:t xml:space="preserve">Throughout its lifetime, WasteDrop has encountered several issues regarding its design. At the project’s onset, when discussing what style of tech stack and the specific tools and technologies we would be using, the team had decided on using NodeJS, a popular open-source, asynchronous, event-driven JavaScript runtime used for developing web applications. In tandem with JavaScript, we had also decided to utilize ReactJS as a front-end library framework for the application’s development. </w:t>
       </w:r>
     </w:p>
     <w:p>
@@ -7739,23 +7376,7 @@
         <w:ind w:firstLine="720"/>
       </w:pPr>
       <w:r>
-        <w:t xml:space="preserve">However, early development and testing revealed that support for these frameworks was not sufficient for our development needs, and the early versions of </w:t>
-      </w:r>
-      <w:proofErr w:type="spellStart"/>
-      <w:r>
-        <w:t>WasteDrop</w:t>
-      </w:r>
-      <w:proofErr w:type="spellEnd"/>
-      <w:r>
-        <w:t xml:space="preserve"> had to be scrapped, as there was no effective way to continue working with the current platforms. Ed and Samuel have experience working in multiple frameworks, and therefore discussed among the group what they had worked with, and what would be the best for achieving </w:t>
-      </w:r>
-      <w:proofErr w:type="spellStart"/>
-      <w:r>
-        <w:t>WasteDrop’s</w:t>
-      </w:r>
-      <w:proofErr w:type="spellEnd"/>
-      <w:r>
-        <w:t xml:space="preserve"> desired goals and overall purpose.</w:t>
+        <w:t>However, early development and testing revealed that support for these frameworks was not sufficient for our development needs, and the early versions of WasteDrop had to be scrapped, as there was no effective way to continue working with the current platforms. Ed and Samuel have experience working in multiple frameworks, and therefore discussed among the group what they had worked with, and what would be the best for achieving WasteDrop’s desired goals and overall purpose.</w:t>
       </w:r>
     </w:p>
     <w:p>
@@ -7784,15 +7405,7 @@
     <w:p>
       <w:r>
         <w:tab/>
-        <w:t xml:space="preserve">Furthermore, utilizing an open-source framework would allow the team to use the repertoire of online resources that exist for that framework. With many tools and other assets at our disposal, the issues that would likely be encountered during </w:t>
-      </w:r>
-      <w:proofErr w:type="spellStart"/>
-      <w:r>
-        <w:t>WasteDrop’s</w:t>
-      </w:r>
-      <w:proofErr w:type="spellEnd"/>
-      <w:r>
-        <w:t xml:space="preserve"> development would become significantly easier to manage and solve. Another huge benefit of using an open-source framework is that the team would not have to worry about monetarily budgeting the project’s development. </w:t>
+        <w:t xml:space="preserve">Furthermore, utilizing an open-source framework would allow the team to use the repertoire of online resources that exist for that framework. With many tools and other assets at our disposal, the issues that would likely be encountered during WasteDrop’s development would become significantly easier to manage and solve. Another huge benefit of using an open-source framework is that the team would not have to worry about monetarily budgeting the project’s development. </w:t>
       </w:r>
     </w:p>
     <w:p>
@@ -7813,35 +7426,19 @@
         <w:t>With all this taken into consideration,</w:t>
       </w:r>
       <w:r>
-        <w:t xml:space="preserve"> the team selected a Python framework known as </w:t>
-      </w:r>
-      <w:proofErr w:type="spellStart"/>
-      <w:r>
-        <w:t>Stream</w:t>
+        <w:t xml:space="preserve"> the team selected a Python framework known as Stream</w:t>
       </w:r>
       <w:r>
         <w:t>l</w:t>
       </w:r>
       <w:r>
-        <w:t>it</w:t>
-      </w:r>
-      <w:proofErr w:type="spellEnd"/>
-      <w:r>
-        <w:t xml:space="preserve">. </w:t>
-      </w:r>
-      <w:proofErr w:type="spellStart"/>
-      <w:r>
-        <w:t>Stream</w:t>
+        <w:t>it. Stream</w:t>
       </w:r>
       <w:r>
         <w:t>l</w:t>
       </w:r>
       <w:r>
-        <w:t>it</w:t>
-      </w:r>
-      <w:proofErr w:type="spellEnd"/>
-      <w:r>
-        <w:t xml:space="preserve"> is an open-source Python application framework built for data science web applications. The framework is targeted for data scientists with little web development </w:t>
+        <w:t xml:space="preserve">it is an open-source Python application framework built for data science web applications. The framework is targeted for data scientists with little web development </w:t>
       </w:r>
       <w:r>
         <w:lastRenderedPageBreak/>
@@ -7865,39 +7462,7 @@
         <w:ind w:firstLine="720"/>
       </w:pPr>
       <w:r>
-        <w:t xml:space="preserve">Heavy discussion came up within the team because switching to a completely different framework meant that </w:t>
-      </w:r>
-      <w:proofErr w:type="gramStart"/>
-      <w:r>
-        <w:t>the overwhelming majority of</w:t>
-      </w:r>
-      <w:proofErr w:type="gramEnd"/>
-      <w:r>
-        <w:t xml:space="preserve"> our current work at the time would be scrapped. The team considered the long-term development of the project, and what each framework would mean for the design and ongoing development of </w:t>
-      </w:r>
-      <w:proofErr w:type="spellStart"/>
-      <w:r>
-        <w:t>WasteDrop</w:t>
-      </w:r>
-      <w:proofErr w:type="spellEnd"/>
-      <w:r>
-        <w:t xml:space="preserve">. For example, Ed suggested an alternative open-source framework, and had described its many positive aspects and benefits. However, this </w:t>
-      </w:r>
-      <w:proofErr w:type="gramStart"/>
-      <w:r>
-        <w:t>particular framework</w:t>
-      </w:r>
-      <w:proofErr w:type="gramEnd"/>
-      <w:r>
-        <w:t xml:space="preserve"> did not utilize languages that the entire team knew well and were comfortable using. After it had been fully discussed among the team, the final decision was made to work with </w:t>
-      </w:r>
-      <w:proofErr w:type="spellStart"/>
-      <w:r>
-        <w:t>Streamlit</w:t>
-      </w:r>
-      <w:proofErr w:type="spellEnd"/>
-      <w:r>
-        <w:t xml:space="preserve"> as our web app development framework.</w:t>
+        <w:t>Heavy discussion came up within the team because switching to a completely different framework meant that the overwhelming majority of our current work at the time would be scrapped. The team considered the long-term development of the project, and what each framework would mean for the design and ongoing development of WasteDrop. For example, Ed suggested an alternative open-source framework, and had described its many positive aspects and benefits. However, this particular framework did not utilize languages that the entire team knew well and were comfortable using. After it had been fully discussed among the team, the final decision was made to work with Streamlit as our web app development framework.</w:t>
       </w:r>
     </w:p>
     <w:p>
@@ -7913,31 +7478,7 @@
     <w:p>
       <w:r>
         <w:tab/>
-        <w:t>One of the strong contenders for a framework that was proposed by Ed was Ionic. Ionic is an open-source web software development kit (SDK) that is built upon the Angular framework and Apache Cordova. It is meant for our use case, in that it is built upon the idea of web development for those that are less experienced (</w:t>
-      </w:r>
-      <w:proofErr w:type="spellStart"/>
-      <w:r>
-        <w:t>Altexsoft</w:t>
-      </w:r>
-      <w:proofErr w:type="spellEnd"/>
-      <w:r>
-        <w:t xml:space="preserve">, 2019). However, this was not chosen as better suited for mobile app development, and </w:t>
-      </w:r>
-      <w:proofErr w:type="spellStart"/>
-      <w:r>
-        <w:t>WasteDrop</w:t>
-      </w:r>
-      <w:proofErr w:type="spellEnd"/>
-      <w:r>
-        <w:t xml:space="preserve"> was to be a </w:t>
-      </w:r>
-      <w:proofErr w:type="gramStart"/>
-      <w:r>
-        <w:t>browser based</w:t>
-      </w:r>
-      <w:proofErr w:type="gramEnd"/>
-      <w:r>
-        <w:t xml:space="preserve"> web application.</w:t>
+        <w:t>One of the strong contenders for a framework that was proposed by Ed was Ionic. Ionic is an open-source web software development kit (SDK) that is built upon the Angular framework and Apache Cordova. It is meant for our use case, in that it is built upon the idea of web development for those that are less experienced (Altexsoft, 2019). However, this was not chosen as better suited for mobile app development, and WasteDrop was to be a browser based web application.</w:t>
       </w:r>
     </w:p>
     <w:p>
@@ -8015,15 +7556,7 @@
         <w:t>:</w:t>
       </w:r>
       <w:r>
-        <w:t xml:space="preserve"> First, the team wanted to ensure that the project would remain in-scope for the target date towards the end of the semester. Going for too many features was projected to push our deadline beyond that of the allotted time we had, but going too simplistic would mean that the application would lack in its feature </w:t>
-      </w:r>
-      <w:proofErr w:type="gramStart"/>
-      <w:r>
-        <w:t>set, and</w:t>
-      </w:r>
-      <w:proofErr w:type="gramEnd"/>
-      <w:r>
-        <w:t xml:space="preserve"> fall short of our goals.</w:t>
+        <w:t xml:space="preserve"> First, the team wanted to ensure that the project would remain in-scope for the target date towards the end of the semester. Going for too many features was projected to push our deadline beyond that of the allotted time we had, but going too simplistic would mean that the application would lack in its feature set, and fall short of our goals.</w:t>
       </w:r>
       <w:r>
         <w:t xml:space="preserve"> Therefore,</w:t>
@@ -8038,15 +7571,7 @@
     <w:p>
       <w:r>
         <w:tab/>
-        <w:t xml:space="preserve">The team also wanted to decide based on the overall interest in developing certain features. Samuel, </w:t>
-      </w:r>
-      <w:proofErr w:type="gramStart"/>
-      <w:r>
-        <w:t>David</w:t>
-      </w:r>
-      <w:proofErr w:type="gramEnd"/>
-      <w:r>
-        <w:t xml:space="preserve"> and Ryan preferred a more user-friendly interface, as it would prove a good challenge to make something that is user friendly while also trying not to restrict the users </w:t>
+        <w:t xml:space="preserve">The team also wanted to decide based on the overall interest in developing certain features. Samuel, David and Ryan preferred a more user-friendly interface, as it would prove a good challenge to make something that is user friendly while also trying not to restrict the users </w:t>
       </w:r>
       <w:r>
         <w:lastRenderedPageBreak/>
@@ -8069,22 +7594,7 @@
     <w:p>
       <w:r>
         <w:tab/>
-      </w:r>
-      <w:proofErr w:type="spellStart"/>
-      <w:r>
-        <w:t>WasteDrop</w:t>
-      </w:r>
-      <w:proofErr w:type="spellEnd"/>
-      <w:r>
-        <w:t xml:space="preserve"> was then chosen to stand in the middle of these two design paradigms, making target audiences both enterprise use and individual use. This would allow our application to appeal to as many groups as possible, and it presented the team with unique challenges to learn from and grow. A careful balance of features vs UI polish would be kept </w:t>
-      </w:r>
-      <w:proofErr w:type="gramStart"/>
-      <w:r>
-        <w:t>in order to</w:t>
-      </w:r>
-      <w:proofErr w:type="gramEnd"/>
-      <w:r>
-        <w:t xml:space="preserve"> remain within scope of the project, and it satisfied the interests of everyone on the team.</w:t>
+        <w:t>WasteDrop was then chosen to stand in the middle of these two design paradigms, making target audiences both enterprise use and individual use. This would allow our application to appeal to as many groups as possible, and it presented the team with unique challenges to learn from and grow. A careful balance of features vs UI polish would be kept in order to remain within scope of the project, and it satisfied the interests of everyone on the team.</w:t>
       </w:r>
       <w:r>
         <w:t xml:space="preserve"> In this decision, we would ideally create an app that is simple enough to be suited for personal use, but also sufficiently powerful to be used in a commercial setting.</w:t>
@@ -8131,39 +7641,46 @@
     </w:p>
     <w:p>
       <w:r>
-        <w:t xml:space="preserve">Define verification //using scholarly literature to support your </w:t>
-      </w:r>
-      <w:proofErr w:type="gramStart"/>
-      <w:r>
-        <w:t>definition</w:t>
-      </w:r>
-      <w:proofErr w:type="gramEnd"/>
+        <w:tab/>
+        <w:t>Much like the definition of design from Section 6.1 of this paper, verification can mean many things. The Cambridge dictionary defines verification as “The process of testing or finding out of something, is true, real, accurate, etc”.</w:t>
+      </w:r>
+      <w:r>
+        <w:t xml:space="preserve"> This is a general definition that will fit most cases in which verification is needed.</w:t>
+      </w:r>
+      <w:r>
+        <w:t xml:space="preserve"> In the context of WasteDrop, the subject becomes the verification of software. When speaking of software verification, software validation goes hand in hand, but it is important to understand the difference between the two. Verification involves evaluating software during each life-cycle phase to ensure that it meets the requirements set forth in the previous state, and validation involves testing software or its specification at the end of the development effort to ensure that it meets its requirements (</w:t>
+      </w:r>
+      <w:r>
+        <w:t>D. R. Wallace</w:t>
+      </w:r>
+      <w:r>
+        <w:t>,</w:t>
+      </w:r>
+      <w:r>
+        <w:t xml:space="preserve"> R. U. Fujii</w:t>
+      </w:r>
+      <w:r>
+        <w:t>, 1989). Therefore, we define verification as the continuous assessment of software throughout its development to ensure that the desired specifications are being met.</w:t>
+      </w:r>
+    </w:p>
+    <w:p>
+      <w:r>
+        <w:tab/>
+        <w:t>Throughout WasteDrop’s development the team has been performing both verification and validation. In the next section, the WasteDrop team’s verification process will be discussed in detail.</w:t>
+      </w:r>
     </w:p>
     <w:p>
       <w:pPr>
         <w:pStyle w:val="Heading2"/>
       </w:pPr>
       <w:r>
-        <w:t xml:space="preserve">8.2 – </w:t>
-      </w:r>
-      <w:proofErr w:type="spellStart"/>
-      <w:r>
-        <w:t>WasteDrop’s</w:t>
-      </w:r>
-      <w:proofErr w:type="spellEnd"/>
-      <w:r>
-        <w:t xml:space="preserve"> Verification Process</w:t>
-      </w:r>
-    </w:p>
-    <w:p>
-      <w:r>
-        <w:t xml:space="preserve">Introduce your verification process – the process invoked by your </w:t>
-      </w:r>
-      <w:proofErr w:type="gramStart"/>
-      <w:r>
-        <w:t>team</w:t>
-      </w:r>
-      <w:proofErr w:type="gramEnd"/>
+        <w:t>8.2 – WasteDrop’s Verification Process</w:t>
+      </w:r>
+    </w:p>
+    <w:p>
+      <w:r>
+        <w:t>Introduce your verification process – the process invoked by your team</w:t>
+      </w:r>
     </w:p>
     <w:p>
       <w:pPr>
@@ -8183,26 +7700,14 @@
         <w:pStyle w:val="Heading2"/>
       </w:pPr>
       <w:r>
-        <w:t xml:space="preserve">8.4 – Testcase Relations </w:t>
-      </w:r>
-      <w:proofErr w:type="gramStart"/>
-      <w:r>
-        <w:t>To</w:t>
-      </w:r>
-      <w:proofErr w:type="gramEnd"/>
-      <w:r>
-        <w:t xml:space="preserve"> User Stories</w:t>
-      </w:r>
-    </w:p>
-    <w:p>
-      <w:r>
-        <w:t xml:space="preserve">Demonstrate (preferably a table) traceability between the testcases/plan and user </w:t>
-      </w:r>
-      <w:proofErr w:type="gramStart"/>
-      <w:r>
-        <w:t>story</w:t>
-      </w:r>
-      <w:proofErr w:type="gramEnd"/>
+        <w:lastRenderedPageBreak/>
+        <w:t>8.4 – Testcase Relations To User Stories</w:t>
+      </w:r>
+    </w:p>
+    <w:p>
+      <w:r>
+        <w:t>Demonstrate (preferably a table) traceability between the testcases/plan and user story</w:t>
+      </w:r>
     </w:p>
     <w:p/>
     <w:p/>
@@ -8217,7 +7722,6 @@
       </w:pPr>
       <w:bookmarkStart w:id="59" w:name="_Toc149511527"/>
       <w:r>
-        <w:lastRenderedPageBreak/>
         <w:t xml:space="preserve">Section </w:t>
       </w:r>
       <w:r>
@@ -8247,15 +7751,7 @@
         <w:t>The Good and the Bad of Ionic Mobile Development</w:t>
       </w:r>
       <w:r>
-        <w:t xml:space="preserve">. </w:t>
-      </w:r>
-      <w:proofErr w:type="spellStart"/>
-      <w:r>
-        <w:t>AltexSoft</w:t>
-      </w:r>
-      <w:proofErr w:type="spellEnd"/>
-      <w:r>
-        <w:t xml:space="preserve">. </w:t>
+        <w:t xml:space="preserve">. AltexSoft. </w:t>
       </w:r>
       <w:hyperlink r:id="rId11" w:history="1">
         <w:r>
@@ -8273,6 +7769,11 @@
           <w:ilvl w:val="0"/>
           <w:numId w:val="14"/>
         </w:numPr>
+        <w:rPr>
+          <w:rStyle w:val="Hyperlink"/>
+          <w:color w:val="auto"/>
+          <w:u w:val="none"/>
+        </w:rPr>
       </w:pPr>
       <w:r>
         <w:t xml:space="preserve">(2023, September 13). </w:t>
@@ -8295,6 +7796,48 @@
           <w:t>https://kinsta.com/blog/flask-vs-django/</w:t>
         </w:r>
       </w:hyperlink>
+    </w:p>
+    <w:p>
+      <w:pPr>
+        <w:pStyle w:val="ListParagraph"/>
+        <w:numPr>
+          <w:ilvl w:val="0"/>
+          <w:numId w:val="14"/>
+        </w:numPr>
+      </w:pPr>
+      <w:r>
+        <w:t xml:space="preserve">Blackler, A., Swann, L., Chamorro-Koc, M., Mohotti, W. A., Balasubramaniam, T., &amp; Nayak, R. (2021). Can We Define Design? Analyzing Twenty Years of Debate on a Large Email Discussion List. She Ji: The Journal of Design, Economics, and Innovation, 7(1), 41–70. </w:t>
+      </w:r>
+      <w:hyperlink r:id="rId13" w:history="1">
+        <w:r>
+          <w:rPr>
+            <w:rStyle w:val="Hyperlink"/>
+          </w:rPr>
+          <w:t>https://doi.org/10.1016/j.sheji.2020.11.004</w:t>
+        </w:r>
+      </w:hyperlink>
+    </w:p>
+    <w:p>
+      <w:pPr>
+        <w:pStyle w:val="ListParagraph"/>
+        <w:numPr>
+          <w:ilvl w:val="0"/>
+          <w:numId w:val="14"/>
+        </w:numPr>
+      </w:pPr>
+      <w:r>
+        <w:lastRenderedPageBreak/>
+        <w:t>D. R. Wallace and R. U. Fujii, "Software verification and validation: an overview," in IEEE Software, vol. 6, no. 3, pp. 10-17, May 1989, doi: 10.1109/52.28119</w:t>
+      </w:r>
+    </w:p>
+    <w:p>
+      <w:pPr>
+        <w:pStyle w:val="ListParagraph"/>
+        <w:numPr>
+          <w:ilvl w:val="0"/>
+          <w:numId w:val="14"/>
+        </w:numPr>
+      </w:pPr>
     </w:p>
     <w:p/>
     <w:sectPr>

</xml_diff>

<commit_message>
fixed layout issue from David's commit
</commit_message>
<xml_diff>
--- a/Part_3_Waste_Drop_Introduction.docx
+++ b/Part_3_Waste_Drop_Introduction.docx
@@ -34,6 +34,7 @@
           <w:bCs/>
         </w:rPr>
       </w:pPr>
+      <w:proofErr w:type="spellStart"/>
       <w:r>
         <w:rPr>
           <w:b/>
@@ -41,6 +42,7 @@
         </w:rPr>
         <w:t>WasteDrop</w:t>
       </w:r>
+      <w:proofErr w:type="spellEnd"/>
     </w:p>
     <w:p>
       <w:pPr>
@@ -119,7 +121,7 @@
           <w:noProof/>
         </w:rPr>
         <w:drawing>
-          <wp:inline distT="0" distB="0" distL="0" distR="0" wp14:anchorId="6C43B17F" wp14:editId="13CEF873">
+          <wp:inline distT="0" distB="0" distL="0" distR="0" wp14:anchorId="6C43B17F" wp14:editId="2C29F4C6">
             <wp:extent cx="3680460" cy="3680460"/>
             <wp:effectExtent l="0" t="0" r="0" b="0"/>
             <wp:docPr id="1615249485" name="Picture 3" descr="Make a simple logo for a company called &quot;WasteDrop&quot;, an app for food inventory management. Include the name of the company in the logo."/>
@@ -4596,7 +4598,15 @@
         <w:ind w:firstLine="720"/>
       </w:pPr>
       <w:r>
-        <w:t xml:space="preserve">The background of WasteDrop stems from food waste, a common issue that is faced in many countries and areas around the world. According to the Food and Agriculture Organization of the United Nations, approximately one-third of all food produced for human consumption is lost or wasted (citation needed?). </w:t>
+        <w:t xml:space="preserve">The background of </w:t>
+      </w:r>
+      <w:proofErr w:type="spellStart"/>
+      <w:r>
+        <w:t>WasteDrop</w:t>
+      </w:r>
+      <w:proofErr w:type="spellEnd"/>
+      <w:r>
+        <w:t xml:space="preserve"> stems from food waste, a common issue that is faced in many countries and areas around the world. According to the Food and Agriculture Organization of the United Nations, approximately one-third of all food produced for human consumption is lost or wasted (citation needed?). </w:t>
       </w:r>
       <w:r>
         <w:t>This significant wast</w:t>
@@ -4641,8 +4651,13 @@
       <w:pPr>
         <w:ind w:firstLine="720"/>
       </w:pPr>
-      <w:r>
-        <w:t>WasteDrop will stand out from other apps and tools in the market because we will be marketing and catering primarily to food inventories whether it’s dry, wet, or frozen food. Second, we will deploy our project online through the web and eventually as an app that can be downloaded and saved. Third, we will be using low-code user intelligence queries which will let the users get insights on their inventory without even having to know how to code. Finally, our app will implement sending notifications whenever food is expiring soon or otherwise according to the users’ preferences and settings.</w:t>
+      <w:proofErr w:type="spellStart"/>
+      <w:r>
+        <w:t>WasteDrop</w:t>
+      </w:r>
+      <w:proofErr w:type="spellEnd"/>
+      <w:r>
+        <w:t xml:space="preserve"> will stand out from other apps and tools in the market because we will be marketing and catering primarily to food inventories whether it’s dry, wet, or frozen food. Second, we will deploy our project online through the web and eventually as an app that can be downloaded and saved. Third, we will be using low-code user intelligence queries which will let the users get insights on their inventory without even having to know how to code. Finally, our app will implement sending notifications whenever food is expiring soon or otherwise according to the users’ preferences and settings.</w:t>
       </w:r>
     </w:p>
     <w:p>
@@ -4662,14 +4677,27 @@
       <w:pPr>
         <w:ind w:firstLine="720"/>
       </w:pPr>
-      <w:r>
-        <w:t>WasteDrop is designed with the primary goal of substantially reducing food waste by assisting individuals in effectively handling their perishable items. Additionally, the application can act as a valuable tool for cost-conscious consumers, helping them cut unnecessary expenses. By offering essential insights, reminders concerning expiration dates, practical tips on food storage and usage,</w:t>
+      <w:proofErr w:type="spellStart"/>
+      <w:r>
+        <w:t>WasteDrop</w:t>
+      </w:r>
+      <w:proofErr w:type="spellEnd"/>
+      <w:r>
+        <w:t xml:space="preserve"> is designed with the primary goal of substantially reducing food waste by assisting individuals in effectively handling their perishable items. Additionally, the application can act as a valuable tool for cost-conscious consumers, helping them cut unnecessary expenses. By offering essential insights, reminders concerning expiration dates, practical tips on food storage and usage,</w:t>
       </w:r>
       <w:r>
         <w:t xml:space="preserve"> and streamlined inventory management,</w:t>
       </w:r>
       <w:r>
-        <w:t xml:space="preserve"> WasteDrop </w:t>
+        <w:t xml:space="preserve"> </w:t>
+      </w:r>
+      <w:proofErr w:type="spellStart"/>
+      <w:r>
+        <w:t>WasteDrop</w:t>
+      </w:r>
+      <w:proofErr w:type="spellEnd"/>
+      <w:r>
+        <w:t xml:space="preserve"> </w:t>
       </w:r>
       <w:r>
         <w:t>promotes</w:t>
@@ -4681,7 +4709,15 @@
         <w:t>al</w:t>
       </w:r>
       <w:r>
-        <w:t xml:space="preserve"> awareness and education, encouraging responsible food consumption practices. In this way, WasteDrop holds the potential to bring about a significant positive impact on both consumer behavior and the environmental repercussions linked to food waste.</w:t>
+        <w:t xml:space="preserve"> awareness and education, encouraging responsible food consumption practices. In this way, </w:t>
+      </w:r>
+      <w:proofErr w:type="spellStart"/>
+      <w:r>
+        <w:t>WasteDrop</w:t>
+      </w:r>
+      <w:proofErr w:type="spellEnd"/>
+      <w:r>
+        <w:t xml:space="preserve"> holds the potential to bring about a significant positive impact on both consumer behavior and the environmental repercussions linked to food waste.</w:t>
       </w:r>
     </w:p>
     <w:p>
@@ -4846,7 +4882,15 @@
         <w:ind w:firstLine="720"/>
       </w:pPr>
       <w:r>
-        <w:t>As a user, I want to be able to sign up for an account on WasteDrop so that I may login and use the app.</w:t>
+        <w:t xml:space="preserve">As a user, I want to be able to sign up for an account on </w:t>
+      </w:r>
+      <w:proofErr w:type="spellStart"/>
+      <w:r>
+        <w:t>WasteDrop</w:t>
+      </w:r>
+      <w:proofErr w:type="spellEnd"/>
+      <w:r>
+        <w:t xml:space="preserve"> so that I may login and use the app.</w:t>
       </w:r>
     </w:p>
     <w:p>
@@ -4870,7 +4914,23 @@
         <w:ind w:firstLine="720"/>
       </w:pPr>
       <w:r>
-        <w:t>Users will be able to create accounts on WasteDrop, that will contain their first name, last name, email address, and a hashed password. This sign-up functionality will allow users to have accounts which they can then use to access WasteDrop.</w:t>
+        <w:t xml:space="preserve">Users will be able to create accounts on </w:t>
+      </w:r>
+      <w:proofErr w:type="spellStart"/>
+      <w:r>
+        <w:t>WasteDrop</w:t>
+      </w:r>
+      <w:proofErr w:type="spellEnd"/>
+      <w:r>
+        <w:t xml:space="preserve">, that will contain their first name, last name, email address, and a hashed password. This sign-up functionality will allow users to have accounts which they can then use to access </w:t>
+      </w:r>
+      <w:proofErr w:type="spellStart"/>
+      <w:r>
+        <w:t>WasteDrop</w:t>
+      </w:r>
+      <w:proofErr w:type="spellEnd"/>
+      <w:r>
+        <w:t>.</w:t>
       </w:r>
     </w:p>
     <w:p>
@@ -4912,8 +4972,21 @@
         <w:ind w:firstLine="720"/>
       </w:pPr>
       <w:r>
-        <w:t>As a user, I want to be able to login to the account I created on WasteDrop and access their and only their accounts, so that I can access my own account</w:t>
-      </w:r>
+        <w:t xml:space="preserve">As a user, I want to be able to login to the account I created on </w:t>
+      </w:r>
+      <w:proofErr w:type="spellStart"/>
+      <w:r>
+        <w:t>WasteDrop</w:t>
+      </w:r>
+      <w:proofErr w:type="spellEnd"/>
+      <w:r>
+        <w:t xml:space="preserve"> and access their and only their accounts, so that I can access my own </w:t>
+      </w:r>
+      <w:proofErr w:type="gramStart"/>
+      <w:r>
+        <w:t>account</w:t>
+      </w:r>
+      <w:proofErr w:type="gramEnd"/>
     </w:p>
     <w:p>
       <w:pPr>
@@ -4936,7 +5009,15 @@
         <w:ind w:firstLine="720"/>
       </w:pPr>
       <w:r>
-        <w:t>Users will be able to login to the accounts they made on WasteDrop and retrieve their data.</w:t>
+        <w:t xml:space="preserve">Users will be able to login to the accounts they made on </w:t>
+      </w:r>
+      <w:proofErr w:type="spellStart"/>
+      <w:r>
+        <w:t>WasteDrop</w:t>
+      </w:r>
+      <w:proofErr w:type="spellEnd"/>
+      <w:r>
+        <w:t xml:space="preserve"> and retrieve their data.</w:t>
       </w:r>
     </w:p>
     <w:p/>
@@ -4981,7 +5062,23 @@
         <w:ind w:firstLine="720"/>
       </w:pPr>
       <w:r>
-        <w:t>As a user, I want to be able to create a Binz (unit of storage for inventory, ex: fridge_house, fridge_garage, cabinet_1) so that I can access my items.</w:t>
+        <w:t xml:space="preserve">As a user, I want to be able to create a Binz (unit of storage for inventory, ex: </w:t>
+      </w:r>
+      <w:proofErr w:type="spellStart"/>
+      <w:r>
+        <w:t>fridge_house</w:t>
+      </w:r>
+      <w:proofErr w:type="spellEnd"/>
+      <w:r>
+        <w:t xml:space="preserve">, </w:t>
+      </w:r>
+      <w:proofErr w:type="spellStart"/>
+      <w:r>
+        <w:t>fridge_garage</w:t>
+      </w:r>
+      <w:proofErr w:type="spellEnd"/>
+      <w:r>
+        <w:t>, cabinet_1) so that I can access my items.</w:t>
       </w:r>
     </w:p>
     <w:p>
@@ -5115,7 +5212,15 @@
         <w:ind w:firstLine="720"/>
       </w:pPr>
       <w:r>
-        <w:t>As a user, I want to be able to “Consume” (delete from my binz) items in my Binz, so that items that no longer are in my real-life inventory can be removed from my Binz.</w:t>
+        <w:t xml:space="preserve">As a user, I want to be able to “Consume” (delete from my </w:t>
+      </w:r>
+      <w:proofErr w:type="spellStart"/>
+      <w:r>
+        <w:t>binz</w:t>
+      </w:r>
+      <w:proofErr w:type="spellEnd"/>
+      <w:r>
+        <w:t>) items in my Binz, so that items that no longer are in my real-life inventory can be removed from my Binz.</w:t>
       </w:r>
     </w:p>
     <w:p>
@@ -5182,7 +5287,15 @@
         <w:ind w:firstLine="720"/>
       </w:pPr>
       <w:r>
-        <w:t>As a UI developer, I want users to be able to have a simple yet modern look for WasteDrop and be able to enjoy how the app looks so they are more inclined to continue using it.</w:t>
+        <w:t xml:space="preserve">As a UI developer, I want users to be able to have a simple yet modern look for </w:t>
+      </w:r>
+      <w:proofErr w:type="spellStart"/>
+      <w:r>
+        <w:t>WasteDrop</w:t>
+      </w:r>
+      <w:proofErr w:type="spellEnd"/>
+      <w:r>
+        <w:t xml:space="preserve"> and be able to enjoy how the app looks so they are more inclined to continue using it.</w:t>
       </w:r>
     </w:p>
     <w:p>
@@ -5272,8 +5385,13 @@
       <w:pPr>
         <w:ind w:firstLine="720"/>
       </w:pPr>
-      <w:r>
-        <w:t>WasteDrop lets users know when their items are about to expire (users add expiry dates using the sell by and best by dates on food, if for some reason the sell by or expiry dates are not accurate on the food, maybe it’s just the date the food should be sold by and not necessarily expired, the user should choose a given date to be the expiry date)</w:t>
+      <w:proofErr w:type="spellStart"/>
+      <w:r>
+        <w:t>WasteDrop</w:t>
+      </w:r>
+      <w:proofErr w:type="spellEnd"/>
+      <w:r>
+        <w:t xml:space="preserve"> lets users know when their items are about to expire (users add expiry dates using the sell by and best by dates on food, if for some reason the sell by or expiry dates are not accurate on the food, maybe it’s just the date the food should be sold by and not necessarily expired, the user should choose a given date to be the expiry date)</w:t>
       </w:r>
     </w:p>
     <w:p/>
@@ -5386,7 +5504,15 @@
         <w:ind w:firstLine="720"/>
       </w:pPr>
       <w:r>
-        <w:t>As a user, I want my most added items to be added to a short list so that I may be able to see how many times I have added it and which items are most frequent in my Binz.</w:t>
+        <w:t xml:space="preserve">As a user, I want my most added items to be added to a short list so that I may be able to see how many times I have added </w:t>
+      </w:r>
+      <w:proofErr w:type="gramStart"/>
+      <w:r>
+        <w:t>it</w:t>
+      </w:r>
+      <w:proofErr w:type="gramEnd"/>
+      <w:r>
+        <w:t xml:space="preserve"> and which items are most frequent in my Binz.</w:t>
       </w:r>
     </w:p>
     <w:p>
@@ -5574,7 +5700,15 @@
         <w:ind w:firstLine="720"/>
       </w:pPr>
       <w:r>
-        <w:t>Users will have the option to log out of their account when they are finished using the app, closing their session and ensuring security of their account information.</w:t>
+        <w:t xml:space="preserve">Users will have the option to log out of their account when they are finished using the app, closing their </w:t>
+      </w:r>
+      <w:proofErr w:type="gramStart"/>
+      <w:r>
+        <w:t>session</w:t>
+      </w:r>
+      <w:proofErr w:type="gramEnd"/>
+      <w:r>
+        <w:t xml:space="preserve"> and ensuring security of their account information.</w:t>
       </w:r>
     </w:p>
     <w:p>
@@ -5690,9 +5824,18 @@
           <w:sz w:val="28"/>
           <w:szCs w:val="28"/>
         </w:rPr>
-        <w:t>(US0013) Create DB schema Design</w:t>
+        <w:t xml:space="preserve">(US0013) Create DB schema </w:t>
+      </w:r>
+      <w:proofErr w:type="gramStart"/>
+      <w:r>
+        <w:rPr>
+          <w:sz w:val="28"/>
+          <w:szCs w:val="28"/>
+        </w:rPr>
+        <w:t>Design</w:t>
       </w:r>
       <w:bookmarkEnd w:id="22"/>
+      <w:proofErr w:type="gramEnd"/>
     </w:p>
     <w:p>
       <w:pPr>
@@ -5867,9 +6010,18 @@
           <w:sz w:val="28"/>
           <w:szCs w:val="28"/>
         </w:rPr>
-        <w:t>(US015) “Use one” functionality for items</w:t>
+        <w:t xml:space="preserve">(US015) “Use one” functionality for </w:t>
+      </w:r>
+      <w:proofErr w:type="gramStart"/>
+      <w:r>
+        <w:rPr>
+          <w:sz w:val="28"/>
+          <w:szCs w:val="28"/>
+        </w:rPr>
+        <w:t>items</w:t>
       </w:r>
       <w:bookmarkEnd w:id="24"/>
+      <w:proofErr w:type="gramEnd"/>
     </w:p>
     <w:p>
       <w:pPr>
@@ -5992,8 +6144,13 @@
         <w:ind w:firstLine="720"/>
       </w:pPr>
       <w:r>
-        <w:t>Users will be able to reduce inventory count quantity of an item by more than just 1</w:t>
-      </w:r>
+        <w:t xml:space="preserve">Users will be able to reduce inventory count quantity of an item by more than just </w:t>
+      </w:r>
+      <w:proofErr w:type="gramStart"/>
+      <w:r>
+        <w:t>1</w:t>
+      </w:r>
+      <w:proofErr w:type="gramEnd"/>
     </w:p>
     <w:p>
       <w:pPr>
@@ -6097,7 +6254,15 @@
         <w:ind w:firstLine="720"/>
       </w:pPr>
       <w:r>
-        <w:t>As a developer, I want to do full app testing to pick up any bugs before the final release so that users wont experience any last-minute issues.</w:t>
+        <w:t xml:space="preserve">As a developer, I want to do full app testing to pick up any bugs before the final release so that users </w:t>
+      </w:r>
+      <w:proofErr w:type="gramStart"/>
+      <w:r>
+        <w:t>wont</w:t>
+      </w:r>
+      <w:proofErr w:type="gramEnd"/>
+      <w:r>
+        <w:t xml:space="preserve"> experience any last-minute issues.</w:t>
       </w:r>
     </w:p>
     <w:p>
@@ -6298,7 +6463,15 @@
         <w:ind w:firstLine="720"/>
       </w:pPr>
       <w:r>
-        <w:t xml:space="preserve">Team developers will have their user stories assigned to them based on their past coding experiences, developing experiences, and what they have been able to learn through research this semester. Each developer will be assigned a reasonable amount of stories each sprint to ensure that the project moves smoothly and on time. </w:t>
+        <w:t xml:space="preserve">Team developers will have their user stories assigned to them based on their past coding experiences, developing experiences, and what they have been able to learn through research this semester. Each developer will be assigned a reasonable </w:t>
+      </w:r>
+      <w:proofErr w:type="gramStart"/>
+      <w:r>
+        <w:t>amount</w:t>
+      </w:r>
+      <w:proofErr w:type="gramEnd"/>
+      <w:r>
+        <w:t xml:space="preserve"> of stories each sprint to ensure that the project moves smoothly and on time. </w:t>
       </w:r>
     </w:p>
     <w:p>
@@ -6634,7 +6807,23 @@
           <w:b/>
           <w:bCs/>
         </w:rPr>
-        <w:t>Team #7 WasteDrop Developers</w:t>
+        <w:t xml:space="preserve">Team #7 </w:t>
+      </w:r>
+      <w:proofErr w:type="spellStart"/>
+      <w:r>
+        <w:rPr>
+          <w:b/>
+          <w:bCs/>
+        </w:rPr>
+        <w:t>WasteDrop</w:t>
+      </w:r>
+      <w:proofErr w:type="spellEnd"/>
+      <w:r>
+        <w:rPr>
+          <w:b/>
+          <w:bCs/>
+        </w:rPr>
+        <w:t xml:space="preserve"> Developers</w:t>
       </w:r>
     </w:p>
     <w:p>
@@ -6668,6 +6857,7 @@
         </w:rPr>
         <w:t xml:space="preserve">Samuel </w:t>
       </w:r>
+      <w:proofErr w:type="spellStart"/>
       <w:r>
         <w:rPr>
           <w:rStyle w:val="Heading3Char"/>
@@ -6675,6 +6865,7 @@
         <w:t>Muvdi</w:t>
       </w:r>
       <w:bookmarkEnd w:id="36"/>
+      <w:proofErr w:type="spellEnd"/>
     </w:p>
     <w:p>
       <w:pPr>
@@ -6979,23 +7170,129 @@
         <w:t xml:space="preserve">When trying to define design, it is important to first understand the context in which design is being referenced. </w:t>
       </w:r>
       <w:r>
-        <w:t>Design can mean many things to many people, and it is difficult to come up with an empirical, one size fits all definition of the word design (Blackler et al., 2021). Therefore, it is important to define what design means specifically to the WasteDrop team. Design is the process of thinking, planning, and creation of objects and systems. Design process is the application of this, put into stages and into practice. In Section 6.2 WasteDrop’s design process will be discussed in further detail.</w:t>
+        <w:t xml:space="preserve">Design can mean many things to many people, and it is difficult to come up with an empirical, one size fits all definition of the word design (Blackler et al., 2021). Therefore, it is important to define what design means specifically to the </w:t>
+      </w:r>
+      <w:proofErr w:type="spellStart"/>
+      <w:r>
+        <w:t>WasteDrop</w:t>
+      </w:r>
+      <w:proofErr w:type="spellEnd"/>
+      <w:r>
+        <w:t xml:space="preserve"> team. Design is the process of thinking, planning, and creation of objects and systems. Design process is the application of this, put into stages and into practice. In Section 6.2 </w:t>
+      </w:r>
+      <w:proofErr w:type="spellStart"/>
+      <w:r>
+        <w:t>WasteDrop’s</w:t>
+      </w:r>
+      <w:proofErr w:type="spellEnd"/>
+      <w:r>
+        <w:t xml:space="preserve"> design process will be discussed in further detail.</w:t>
       </w:r>
     </w:p>
     <w:p>
       <w:pPr>
         <w:ind w:firstLine="720"/>
       </w:pPr>
-      <w:r>
-        <w:t>WasteDrop was designed with as much efficacy as possible. We kept ease of use in mind, when creating the application’s front end. As such, we decided to employ a Python framework, as it was the simplest manner to bring WasteDrop to life. With it, the design is as follows;</w:t>
-      </w:r>
+      <w:proofErr w:type="spellStart"/>
+      <w:r>
+        <w:t>WasteDrop</w:t>
+      </w:r>
+      <w:proofErr w:type="spellEnd"/>
+      <w:r>
+        <w:t xml:space="preserve"> was designed with as much efficacy as possible. We kept ease of use in mind, when creating the application’s front end. As such, we decided to employ a Python framework, as it was the simplest manner to bring </w:t>
+      </w:r>
+      <w:proofErr w:type="spellStart"/>
+      <w:r>
+        <w:t>WasteDrop</w:t>
+      </w:r>
+      <w:proofErr w:type="spellEnd"/>
+      <w:r>
+        <w:t xml:space="preserve"> to life. With it, the design is as </w:t>
+      </w:r>
+      <w:proofErr w:type="gramStart"/>
+      <w:r>
+        <w:t>follows;</w:t>
+      </w:r>
+      <w:proofErr w:type="gramEnd"/>
     </w:p>
     <w:p>
       <w:pPr>
         <w:ind w:firstLine="720"/>
       </w:pPr>
       <w:r>
-        <w:t>The developers set up WasteDrop with the user’s experience in mind. Before the application was created, the developers created a database schema with a system in charge of managing user interfaces; namely, the “binz” feature. A user signs up and creates an account on WasteDrop, managed by the database held by Supabase. A user created binz is in charge of cataloging a unit of storage. Individual items can be aggregated to this singular binz. The user can also add expiry dates, quantity of items, record items consumed in these binz, app personal alerts and view top items within these binz. The system keeps track of all these changes, as well as whenever the user logs out of the account. The system keeps track of all the timestamps.</w:t>
+        <w:t xml:space="preserve">The developers set up </w:t>
+      </w:r>
+      <w:proofErr w:type="spellStart"/>
+      <w:r>
+        <w:t>WasteDrop</w:t>
+      </w:r>
+      <w:proofErr w:type="spellEnd"/>
+      <w:r>
+        <w:t xml:space="preserve"> with the user’s experience in mind. Before the application was created, the developers created a database schema with a system in charge of managing user interfaces; namely, the “</w:t>
+      </w:r>
+      <w:proofErr w:type="spellStart"/>
+      <w:r>
+        <w:t>binz</w:t>
+      </w:r>
+      <w:proofErr w:type="spellEnd"/>
+      <w:r>
+        <w:t xml:space="preserve">” feature. A user signs up and creates an account on </w:t>
+      </w:r>
+      <w:proofErr w:type="spellStart"/>
+      <w:r>
+        <w:t>WasteDrop</w:t>
+      </w:r>
+      <w:proofErr w:type="spellEnd"/>
+      <w:r>
+        <w:t xml:space="preserve">, managed by the database held by </w:t>
+      </w:r>
+      <w:proofErr w:type="spellStart"/>
+      <w:r>
+        <w:t>Supabase</w:t>
+      </w:r>
+      <w:proofErr w:type="spellEnd"/>
+      <w:r>
+        <w:t xml:space="preserve">. A user created </w:t>
+      </w:r>
+      <w:proofErr w:type="spellStart"/>
+      <w:r>
+        <w:t>binz</w:t>
+      </w:r>
+      <w:proofErr w:type="spellEnd"/>
+      <w:r>
+        <w:t xml:space="preserve"> </w:t>
+      </w:r>
+      <w:proofErr w:type="gramStart"/>
+      <w:r>
+        <w:t>is in charge of</w:t>
+      </w:r>
+      <w:proofErr w:type="gramEnd"/>
+      <w:r>
+        <w:t xml:space="preserve"> cataloging a unit of storage. Individual items can be aggregated to this singular </w:t>
+      </w:r>
+      <w:proofErr w:type="spellStart"/>
+      <w:r>
+        <w:t>binz</w:t>
+      </w:r>
+      <w:proofErr w:type="spellEnd"/>
+      <w:r>
+        <w:t xml:space="preserve">. The user can also add expiry dates, quantity of items, record items consumed in these </w:t>
+      </w:r>
+      <w:proofErr w:type="spellStart"/>
+      <w:r>
+        <w:t>binz</w:t>
+      </w:r>
+      <w:proofErr w:type="spellEnd"/>
+      <w:r>
+        <w:t xml:space="preserve">, app personal alerts and view top items within these </w:t>
+      </w:r>
+      <w:proofErr w:type="spellStart"/>
+      <w:r>
+        <w:t>binz</w:t>
+      </w:r>
+      <w:proofErr w:type="spellEnd"/>
+      <w:r>
+        <w:t>. The system keeps track of all these changes, as well as whenever the user logs out of the account. The system keeps track of all the timestamps.</w:t>
       </w:r>
     </w:p>
     <w:p>
@@ -7022,13 +7319,37 @@
         <w:t xml:space="preserve"> </w:t>
       </w:r>
       <w:r>
-        <w:t xml:space="preserve">We needed multiple pages for WasteDrop, considering the user must sign up for an account, then manage their individual </w:t>
+        <w:t xml:space="preserve">We needed multiple pages for </w:t>
+      </w:r>
+      <w:proofErr w:type="spellStart"/>
+      <w:r>
+        <w:t>WasteDrop</w:t>
+      </w:r>
+      <w:proofErr w:type="spellEnd"/>
+      <w:r>
+        <w:t xml:space="preserve">, considering the user must sign up for an account, then manage their individual </w:t>
       </w:r>
       <w:r>
         <w:t>B</w:t>
       </w:r>
       <w:r>
-        <w:t>inz on a separate page. ReactJS’s ability for front-end library framework came from trial and error with Ionic. According to a study by AltexSoft, React shows better results [than Ionic], as apps are compiled into native</w:t>
+        <w:t xml:space="preserve">inz on a separate page. ReactJS’s ability for front-end library framework came from trial and error with Ionic. According to a study by </w:t>
+      </w:r>
+      <w:proofErr w:type="spellStart"/>
+      <w:r>
+        <w:t>AltexSoft</w:t>
+      </w:r>
+      <w:proofErr w:type="spellEnd"/>
+      <w:r>
+        <w:t xml:space="preserve">, </w:t>
+      </w:r>
+      <w:proofErr w:type="gramStart"/>
+      <w:r>
+        <w:t>React</w:t>
+      </w:r>
+      <w:proofErr w:type="gramEnd"/>
+      <w:r>
+        <w:t xml:space="preserve"> shows better results [than Ionic], as apps are compiled into native</w:t>
       </w:r>
       <w:r>
         <w:t xml:space="preserve"> (2019)</w:t>
@@ -7052,7 +7373,23 @@
         <w:ind w:firstLine="720"/>
       </w:pPr>
       <w:r>
-        <w:t xml:space="preserve">The idea behind WasteDrop came to during a discussion of what the team project should be centered around. After some consideration of the limitations and possibilities that could come of a Python project, we came to an agreement that a project such as this could be deliverable. We decided that our efforts would be best put to use for a design meant to manage everyday happenings, notably those more likely for humans to come across, something within the realm of Python’s capabilities, namely, tables and queries. As such, cataloging the kitchen and reducing wasted food items came to be. </w:t>
+        <w:t xml:space="preserve">The idea behind </w:t>
+      </w:r>
+      <w:proofErr w:type="spellStart"/>
+      <w:r>
+        <w:t>WasteDrop</w:t>
+      </w:r>
+      <w:proofErr w:type="spellEnd"/>
+      <w:r>
+        <w:t xml:space="preserve"> came to during a discussion of what the team project should be centered around. After some consideration of the limitations and possibilities that could come of a Python project, we came to an agreement that a project such as this could be deliverable. We decided that our efforts would be best </w:t>
+      </w:r>
+      <w:proofErr w:type="gramStart"/>
+      <w:r>
+        <w:t>put to use</w:t>
+      </w:r>
+      <w:proofErr w:type="gramEnd"/>
+      <w:r>
+        <w:t xml:space="preserve"> for a design meant to manage everyday happenings, notably those more likely for humans to come across, something within the realm of Python’s capabilities, namely, tables and queries. As such, cataloging the kitchen and reducing wasted food items came to be. </w:t>
       </w:r>
     </w:p>
     <w:p>
@@ -7060,7 +7397,39 @@
         <w:ind w:firstLine="720"/>
       </w:pPr>
       <w:r>
-        <w:t xml:space="preserve">Initially, we opted to use Ionic due to its flexibility and one of our member’s experiences with it. However, due to WasteDrop’s development and its status as a web-based application intended for scalability with mobile development, we wanted to minimize plugins. We then created the interface design using React.js and Streamlit, and the back-end architecture with Supabase for databases, our React.js libraries defined within the code. From then on, the app was developed during sprints, developing the boilerplate form of the front-end, then the back-end was enhanced. </w:t>
+        <w:t xml:space="preserve">Initially, we opted to use Ionic due to its flexibility and one of our member’s experiences with it. However, due to </w:t>
+      </w:r>
+      <w:proofErr w:type="spellStart"/>
+      <w:r>
+        <w:t>WasteDrop’s</w:t>
+      </w:r>
+      <w:proofErr w:type="spellEnd"/>
+      <w:r>
+        <w:t xml:space="preserve"> development and its status as a web-based application intended for scalability with mobile development, we wanted to minimize plugins. We then created the interface design using React.js and </w:t>
+      </w:r>
+      <w:proofErr w:type="spellStart"/>
+      <w:r>
+        <w:t>Streamlit</w:t>
+      </w:r>
+      <w:proofErr w:type="spellEnd"/>
+      <w:r>
+        <w:t xml:space="preserve">, and the back-end architecture with </w:t>
+      </w:r>
+      <w:proofErr w:type="spellStart"/>
+      <w:r>
+        <w:t>Supabase</w:t>
+      </w:r>
+      <w:proofErr w:type="spellEnd"/>
+      <w:r>
+        <w:t xml:space="preserve"> for databases, our React.js libraries defined within the code. From then on, the app was developed during sprints, developing the boilerplate form of the front-end, then the </w:t>
+      </w:r>
+      <w:proofErr w:type="gramStart"/>
+      <w:r>
+        <w:t>back-end</w:t>
+      </w:r>
+      <w:proofErr w:type="gramEnd"/>
+      <w:r>
+        <w:t xml:space="preserve"> was enhanced. </w:t>
       </w:r>
     </w:p>
     <w:p>
@@ -7073,9 +7442,14 @@
       <w:bookmarkStart w:id="44" w:name="_Toc149511512"/>
       <w:r>
         <w:lastRenderedPageBreak/>
-        <w:t>6.2 – Graphical Design of WasteDrop</w:t>
+        <w:t xml:space="preserve">6.2 – Graphical Design of </w:t>
+      </w:r>
+      <w:proofErr w:type="spellStart"/>
+      <w:r>
+        <w:t>WasteDrop</w:t>
       </w:r>
       <w:bookmarkEnd w:id="44"/>
+      <w:proofErr w:type="spellEnd"/>
     </w:p>
     <w:p>
       <w:pPr>
@@ -7340,7 +7714,15 @@
         <w:ind w:firstLine="720"/>
       </w:pPr>
       <w:r>
-        <w:t>In this section, each major issue the team encountered will analyzed individually, providing context, the steps we took to find a solution, and the rationale for each situtation. Each individual issue will go in-depth on its specific definition, the guiding criteria used to determine what steps needed to be taken, the design decisions made that led to the solution, and any alternatives that were considered during the process. Additionally, discourse that occurred among the developers regarding each part of the design process, and each developer’s individual opinion(s), will be included.</w:t>
+        <w:t xml:space="preserve">In this section, each major issue the team encountered will analyzed individually, providing context, the steps we took to find a solution, and the rationale for each </w:t>
+      </w:r>
+      <w:proofErr w:type="spellStart"/>
+      <w:r>
+        <w:t>situtation</w:t>
+      </w:r>
+      <w:proofErr w:type="spellEnd"/>
+      <w:r>
+        <w:t>. Each individual issue will go in-depth on its specific definition, the guiding criteria used to determine what steps needed to be taken, the design decisions made that led to the solution, and any alternatives that were considered during the process. Additionally, discourse that occurred among the developers regarding each part of the design process, and each developer’s individual opinion(s), will be included.</w:t>
       </w:r>
     </w:p>
     <w:p>
@@ -7368,7 +7750,15 @@
         <w:ind w:firstLine="720"/>
       </w:pPr>
       <w:r>
-        <w:t xml:space="preserve">Throughout its lifetime, WasteDrop has encountered several issues regarding its design. At the project’s onset, when discussing what style of tech stack and the specific tools and technologies we would be using, the team had decided on using NodeJS, a popular open-source, asynchronous, event-driven JavaScript runtime used for developing web applications. In tandem with JavaScript, we had also decided to utilize ReactJS as a front-end library framework for the application’s development. </w:t>
+        <w:t xml:space="preserve">Throughout its lifetime, </w:t>
+      </w:r>
+      <w:proofErr w:type="spellStart"/>
+      <w:r>
+        <w:t>WasteDrop</w:t>
+      </w:r>
+      <w:proofErr w:type="spellEnd"/>
+      <w:r>
+        <w:t xml:space="preserve"> has encountered several issues regarding its design. At the project’s onset, when discussing what style of tech stack and the specific tools and technologies we would be using, the team had decided on using NodeJS, a popular open-source, asynchronous, event-driven JavaScript runtime used for developing web applications. In tandem with JavaScript, we had also decided to utilize ReactJS as a front-end library framework for the application’s development. </w:t>
       </w:r>
     </w:p>
     <w:p>
@@ -7376,7 +7766,23 @@
         <w:ind w:firstLine="720"/>
       </w:pPr>
       <w:r>
-        <w:t>However, early development and testing revealed that support for these frameworks was not sufficient for our development needs, and the early versions of WasteDrop had to be scrapped, as there was no effective way to continue working with the current platforms. Ed and Samuel have experience working in multiple frameworks, and therefore discussed among the group what they had worked with, and what would be the best for achieving WasteDrop’s desired goals and overall purpose.</w:t>
+        <w:t xml:space="preserve">However, early development and testing revealed that support for these frameworks was not sufficient for our development needs, and the early versions of </w:t>
+      </w:r>
+      <w:proofErr w:type="spellStart"/>
+      <w:r>
+        <w:t>WasteDrop</w:t>
+      </w:r>
+      <w:proofErr w:type="spellEnd"/>
+      <w:r>
+        <w:t xml:space="preserve"> had to be scrapped, as there was no effective way to continue working with the current platforms. Ed and Samuel have experience working in multiple frameworks, and therefore discussed among the group what they had worked with, and what would be the best for achieving </w:t>
+      </w:r>
+      <w:proofErr w:type="spellStart"/>
+      <w:r>
+        <w:t>WasteDrop’s</w:t>
+      </w:r>
+      <w:proofErr w:type="spellEnd"/>
+      <w:r>
+        <w:t xml:space="preserve"> desired goals and overall purpose.</w:t>
       </w:r>
     </w:p>
     <w:p>
@@ -7405,7 +7811,15 @@
     <w:p>
       <w:r>
         <w:tab/>
-        <w:t xml:space="preserve">Furthermore, utilizing an open-source framework would allow the team to use the repertoire of online resources that exist for that framework. With many tools and other assets at our disposal, the issues that would likely be encountered during WasteDrop’s development would become significantly easier to manage and solve. Another huge benefit of using an open-source framework is that the team would not have to worry about monetarily budgeting the project’s development. </w:t>
+        <w:t xml:space="preserve">Furthermore, utilizing an open-source framework would allow the team to use the repertoire of online resources that exist for that framework. With many tools and other assets at our disposal, the issues that would likely be encountered during </w:t>
+      </w:r>
+      <w:proofErr w:type="spellStart"/>
+      <w:r>
+        <w:t>WasteDrop’s</w:t>
+      </w:r>
+      <w:proofErr w:type="spellEnd"/>
+      <w:r>
+        <w:t xml:space="preserve"> development would become significantly easier to manage and solve. Another huge benefit of using an open-source framework is that the team would not have to worry about monetarily budgeting the project’s development. </w:t>
       </w:r>
     </w:p>
     <w:p>
@@ -7426,19 +7840,35 @@
         <w:t>With all this taken into consideration,</w:t>
       </w:r>
       <w:r>
-        <w:t xml:space="preserve"> the team selected a Python framework known as Stream</w:t>
+        <w:t xml:space="preserve"> the team selected a Python framework known as </w:t>
+      </w:r>
+      <w:proofErr w:type="spellStart"/>
+      <w:r>
+        <w:t>Stream</w:t>
       </w:r>
       <w:r>
         <w:t>l</w:t>
       </w:r>
       <w:r>
-        <w:t>it. Stream</w:t>
+        <w:t>it</w:t>
+      </w:r>
+      <w:proofErr w:type="spellEnd"/>
+      <w:r>
+        <w:t xml:space="preserve">. </w:t>
+      </w:r>
+      <w:proofErr w:type="spellStart"/>
+      <w:r>
+        <w:t>Stream</w:t>
       </w:r>
       <w:r>
         <w:t>l</w:t>
       </w:r>
       <w:r>
-        <w:t xml:space="preserve">it is an open-source Python application framework built for data science web applications. The framework is targeted for data scientists with little web development </w:t>
+        <w:t>it</w:t>
+      </w:r>
+      <w:proofErr w:type="spellEnd"/>
+      <w:r>
+        <w:t xml:space="preserve"> is an open-source Python application framework built for data science web applications. The framework is targeted for data scientists with little web development </w:t>
       </w:r>
       <w:r>
         <w:lastRenderedPageBreak/>
@@ -7462,7 +7892,39 @@
         <w:ind w:firstLine="720"/>
       </w:pPr>
       <w:r>
-        <w:t>Heavy discussion came up within the team because switching to a completely different framework meant that the overwhelming majority of our current work at the time would be scrapped. The team considered the long-term development of the project, and what each framework would mean for the design and ongoing development of WasteDrop. For example, Ed suggested an alternative open-source framework, and had described its many positive aspects and benefits. However, this particular framework did not utilize languages that the entire team knew well and were comfortable using. After it had been fully discussed among the team, the final decision was made to work with Streamlit as our web app development framework.</w:t>
+        <w:t xml:space="preserve">Heavy discussion came up within the team because switching to a completely different framework meant that </w:t>
+      </w:r>
+      <w:proofErr w:type="gramStart"/>
+      <w:r>
+        <w:t>the overwhelming majority of</w:t>
+      </w:r>
+      <w:proofErr w:type="gramEnd"/>
+      <w:r>
+        <w:t xml:space="preserve"> our current work at the time would be scrapped. The team considered the long-term development of the project, and what each framework would mean for the design and ongoing development of </w:t>
+      </w:r>
+      <w:proofErr w:type="spellStart"/>
+      <w:r>
+        <w:t>WasteDrop</w:t>
+      </w:r>
+      <w:proofErr w:type="spellEnd"/>
+      <w:r>
+        <w:t xml:space="preserve">. For example, Ed suggested an alternative open-source framework, and had described its many positive aspects and benefits. However, this </w:t>
+      </w:r>
+      <w:proofErr w:type="gramStart"/>
+      <w:r>
+        <w:t>particular framework</w:t>
+      </w:r>
+      <w:proofErr w:type="gramEnd"/>
+      <w:r>
+        <w:t xml:space="preserve"> did not utilize languages that the entire team knew well and were comfortable using. After it had been fully discussed among the team, the final decision was made to work with </w:t>
+      </w:r>
+      <w:proofErr w:type="spellStart"/>
+      <w:r>
+        <w:t>Streamlit</w:t>
+      </w:r>
+      <w:proofErr w:type="spellEnd"/>
+      <w:r>
+        <w:t xml:space="preserve"> as our web app development framework.</w:t>
       </w:r>
     </w:p>
     <w:p>
@@ -7478,7 +7940,31 @@
     <w:p>
       <w:r>
         <w:tab/>
-        <w:t>One of the strong contenders for a framework that was proposed by Ed was Ionic. Ionic is an open-source web software development kit (SDK) that is built upon the Angular framework and Apache Cordova. It is meant for our use case, in that it is built upon the idea of web development for those that are less experienced (Altexsoft, 2019). However, this was not chosen as better suited for mobile app development, and WasteDrop was to be a browser based web application.</w:t>
+        <w:t>One of the strong contenders for a framework that was proposed by Ed was Ionic. Ionic is an open-source web software development kit (SDK) that is built upon the Angular framework and Apache Cordova. It is meant for our use case, in that it is built upon the idea of web development for those that are less experienced (</w:t>
+      </w:r>
+      <w:proofErr w:type="spellStart"/>
+      <w:r>
+        <w:t>Altexsoft</w:t>
+      </w:r>
+      <w:proofErr w:type="spellEnd"/>
+      <w:r>
+        <w:t xml:space="preserve">, 2019). However, this was not chosen as better suited for mobile app development, and </w:t>
+      </w:r>
+      <w:proofErr w:type="spellStart"/>
+      <w:r>
+        <w:t>WasteDrop</w:t>
+      </w:r>
+      <w:proofErr w:type="spellEnd"/>
+      <w:r>
+        <w:t xml:space="preserve"> was to be a </w:t>
+      </w:r>
+      <w:proofErr w:type="gramStart"/>
+      <w:r>
+        <w:t>browser based</w:t>
+      </w:r>
+      <w:proofErr w:type="gramEnd"/>
+      <w:r>
+        <w:t xml:space="preserve"> web application.</w:t>
       </w:r>
     </w:p>
     <w:p>
@@ -7556,7 +8042,15 @@
         <w:t>:</w:t>
       </w:r>
       <w:r>
-        <w:t xml:space="preserve"> First, the team wanted to ensure that the project would remain in-scope for the target date towards the end of the semester. Going for too many features was projected to push our deadline beyond that of the allotted time we had, but going too simplistic would mean that the application would lack in its feature set, and fall short of our goals.</w:t>
+        <w:t xml:space="preserve"> First, the team wanted to ensure that the project would remain in-scope for the target date towards the end of the semester. Going for too many features was projected to push our deadline beyond that of the allotted time we had, but going too simplistic would mean that the application would lack in its feature </w:t>
+      </w:r>
+      <w:proofErr w:type="gramStart"/>
+      <w:r>
+        <w:t>set, and</w:t>
+      </w:r>
+      <w:proofErr w:type="gramEnd"/>
+      <w:r>
+        <w:t xml:space="preserve"> fall short of our goals.</w:t>
       </w:r>
       <w:r>
         <w:t xml:space="preserve"> Therefore,</w:t>
@@ -7571,7 +8065,15 @@
     <w:p>
       <w:r>
         <w:tab/>
-        <w:t xml:space="preserve">The team also wanted to decide based on the overall interest in developing certain features. Samuel, David and Ryan preferred a more user-friendly interface, as it would prove a good challenge to make something that is user friendly while also trying not to restrict the users </w:t>
+        <w:t xml:space="preserve">The team also wanted to decide based on the overall interest in developing certain features. Samuel, </w:t>
+      </w:r>
+      <w:proofErr w:type="gramStart"/>
+      <w:r>
+        <w:t>David</w:t>
+      </w:r>
+      <w:proofErr w:type="gramEnd"/>
+      <w:r>
+        <w:t xml:space="preserve"> and Ryan preferred a more user-friendly interface, as it would prove a good challenge to make something that is user friendly while also trying not to restrict the users </w:t>
       </w:r>
       <w:r>
         <w:lastRenderedPageBreak/>
@@ -7594,7 +8096,22 @@
     <w:p>
       <w:r>
         <w:tab/>
-        <w:t>WasteDrop was then chosen to stand in the middle of these two design paradigms, making target audiences both enterprise use and individual use. This would allow our application to appeal to as many groups as possible, and it presented the team with unique challenges to learn from and grow. A careful balance of features vs UI polish would be kept in order to remain within scope of the project, and it satisfied the interests of everyone on the team.</w:t>
+      </w:r>
+      <w:proofErr w:type="spellStart"/>
+      <w:r>
+        <w:t>WasteDrop</w:t>
+      </w:r>
+      <w:proofErr w:type="spellEnd"/>
+      <w:r>
+        <w:t xml:space="preserve"> was then chosen to stand in the middle of these two design paradigms, making target audiences both enterprise use and individual use. This would allow our application to appeal to as many groups as possible, and it presented the team with unique challenges to learn from and grow. A careful balance of features vs UI polish would be kept </w:t>
+      </w:r>
+      <w:proofErr w:type="gramStart"/>
+      <w:r>
+        <w:t>in order to</w:t>
+      </w:r>
+      <w:proofErr w:type="gramEnd"/>
+      <w:r>
+        <w:t xml:space="preserve"> remain within scope of the project, and it satisfied the interests of everyone on the team.</w:t>
       </w:r>
       <w:r>
         <w:t xml:space="preserve"> In this decision, we would ideally create an app that is simple enough to be suited for personal use, but also sufficiently powerful to be used in a commercial setting.</w:t>
@@ -7642,13 +8159,29 @@
     <w:p>
       <w:r>
         <w:tab/>
-        <w:t>Much like the definition of design from Section 6.1 of this paper, verification can mean many things. The Cambridge dictionary defines verification as “The process of testing or finding out of something, is true, real, accurate, etc”.</w:t>
+        <w:t xml:space="preserve">Much like the definition of design from Section 6.1 of this paper, verification can mean many things. The Cambridge dictionary defines verification as “The process of testing or finding out of something, is true, real, accurate, </w:t>
+      </w:r>
+      <w:proofErr w:type="spellStart"/>
+      <w:r>
+        <w:t>etc</w:t>
+      </w:r>
+      <w:proofErr w:type="spellEnd"/>
+      <w:r>
+        <w:t>”.</w:t>
       </w:r>
       <w:r>
         <w:t xml:space="preserve"> This is a general definition that will fit most cases in which verification is needed.</w:t>
       </w:r>
       <w:r>
-        <w:t xml:space="preserve"> In the context of WasteDrop, the subject becomes the verification of software. When speaking of software verification, software validation goes hand in hand, but it is important to understand the difference between the two. Verification involves evaluating software during each life-cycle phase to ensure that it meets the requirements set forth in the previous state, and validation involves testing software or its specification at the end of the development effort to ensure that it meets its requirements (</w:t>
+        <w:t xml:space="preserve"> In the context of </w:t>
+      </w:r>
+      <w:proofErr w:type="spellStart"/>
+      <w:r>
+        <w:t>WasteDrop</w:t>
+      </w:r>
+      <w:proofErr w:type="spellEnd"/>
+      <w:r>
+        <w:t>, the subject becomes the verification of software. When speaking of software verification, software validation goes hand in hand, but it is important to understand the difference between the two. Verification involves evaluating software during each life-cycle phase to ensure that it meets the requirements set forth in the previous state, and validation involves testing software or its specification at the end of the development effort to ensure that it meets its requirements (</w:t>
       </w:r>
       <w:r>
         <w:t>D. R. Wallace</w:t>
@@ -7666,7 +8199,23 @@
     <w:p>
       <w:r>
         <w:tab/>
-        <w:t>Throughout WasteDrop’s development the team has been performing both verification and validation. In the next section, the WasteDrop team’s verification process will be discussed in detail.</w:t>
+        <w:t xml:space="preserve">Throughout </w:t>
+      </w:r>
+      <w:proofErr w:type="spellStart"/>
+      <w:r>
+        <w:t>WasteDrop’s</w:t>
+      </w:r>
+      <w:proofErr w:type="spellEnd"/>
+      <w:r>
+        <w:t xml:space="preserve"> development the team has been performing both verification and validation. In the next section, the </w:t>
+      </w:r>
+      <w:proofErr w:type="spellStart"/>
+      <w:r>
+        <w:t>WasteDrop</w:t>
+      </w:r>
+      <w:proofErr w:type="spellEnd"/>
+      <w:r>
+        <w:t xml:space="preserve"> team’s verification process will be discussed in detail.</w:t>
       </w:r>
     </w:p>
     <w:p>
@@ -7674,87 +8223,52 @@
         <w:pStyle w:val="Heading2"/>
       </w:pPr>
       <w:r>
+        <w:t xml:space="preserve">8.2 – </w:t>
+      </w:r>
+      <w:proofErr w:type="spellStart"/>
+      <w:r>
+        <w:t>WasteDrop’s</w:t>
+      </w:r>
+      <w:proofErr w:type="spellEnd"/>
+      <w:r>
+        <w:t xml:space="preserve"> Verification Process</w:t>
+      </w:r>
+    </w:p>
+    <w:p>
+      <w:r>
+        <w:t xml:space="preserve">Throughout the development of </w:t>
+      </w:r>
+      <w:proofErr w:type="spellStart"/>
+      <w:r>
+        <w:t>WasteDrop</w:t>
+      </w:r>
+      <w:proofErr w:type="spellEnd"/>
+      <w:r>
+        <w:t>, our team has worked with organizational tools like Trello to maintain focus on the overarching goals of our application. Through each stage of development, we spend substantial time reviewing code, interfaces, and the general user experience of our application to ensure that it fits the criteria that we set at the start of the project’s lifespan, as well as any changes we’ve made to it along the way.</w:t>
+      </w:r>
+      <w:r>
+        <w:t xml:space="preserve"> Each goal for a feature </w:t>
+      </w:r>
+      <w:r>
         <w:lastRenderedPageBreak/>
-        <w:t>8.2 – WasteDrop’s Verification Process</w:t>
-      </w:r>
-    </w:p>
-    <w:p>
-      <w:pPr>
-        <w:pStyle w:val="Heading2"/>
-        <w:ind w:firstLine="720"/>
-        <w:rPr>
-          <w:rFonts w:ascii="Times New Roman" w:eastAsiaTheme="minorHAnsi" w:hAnsi="Times New Roman" w:cs="Arial"/>
-          <w:color w:val="auto"/>
-          <w:sz w:val="24"/>
-          <w:szCs w:val="28"/>
-        </w:rPr>
-      </w:pPr>
-      <w:r>
-        <w:rPr>
-          <w:rFonts w:ascii="Times New Roman" w:eastAsiaTheme="minorHAnsi" w:hAnsi="Times New Roman" w:cs="Arial"/>
-          <w:color w:val="auto"/>
-          <w:sz w:val="24"/>
-          <w:szCs w:val="28"/>
-        </w:rPr>
-        <w:t>Throughout the development of WasteDrop, our team has worked with organizational tools like Trello to maintain focus on the overarching goals of our application. Through each stage of development, we spend substantial time reviewing code, interfaces, and the general user experience of our application to ensure that it fits the criteria that we set at the start of the project’s lifespan, as well as any changes we’ve made to it along the way.</w:t>
-      </w:r>
-      <w:r>
-        <w:rPr>
-          <w:rFonts w:ascii="Times New Roman" w:eastAsiaTheme="minorHAnsi" w:hAnsi="Times New Roman" w:cs="Arial"/>
-          <w:color w:val="auto"/>
-          <w:sz w:val="24"/>
-          <w:szCs w:val="28"/>
-        </w:rPr>
-        <w:t xml:space="preserve"> Each goal for a feature of the application had a group member assigned to review the feature and test its functionality, ensuring that it worked properly and was up to the group’s standards. In the case of something like creating a Binz and managing the items in it, a group member needed to thoroughly test the feature so that there was no way for the feature to malfunction or break entirely. </w:t>
-      </w:r>
-    </w:p>
-    <w:p>
-      <w:pPr>
-        <w:pStyle w:val="Heading2"/>
-        <w:ind w:firstLine="720"/>
-        <w:rPr>
-          <w:rFonts w:ascii="Times New Roman" w:eastAsiaTheme="minorHAnsi" w:hAnsi="Times New Roman" w:cs="Arial"/>
-          <w:color w:val="auto"/>
-          <w:sz w:val="24"/>
-          <w:szCs w:val="28"/>
-        </w:rPr>
-      </w:pPr>
-      <w:r>
-        <w:rPr>
-          <w:rFonts w:ascii="Times New Roman" w:eastAsiaTheme="minorHAnsi" w:hAnsi="Times New Roman" w:cs="Arial"/>
-          <w:color w:val="auto"/>
-          <w:sz w:val="24"/>
-          <w:szCs w:val="28"/>
-        </w:rPr>
+        <w:t xml:space="preserve">of the application had a group member assigned to review the feature and test its functionality, ensuring that it worked properly and was up to the group’s standards. In the case of something like creating a Binz and managing the items in it, a group member needed to thoroughly test the feature so that there was no way for the feature to malfunction or break entirely. </w:t>
+      </w:r>
+    </w:p>
+    <w:p>
+      <w:r>
         <w:t xml:space="preserve">Additionally, there were several phases of testing where the group members </w:t>
       </w:r>
       <w:r>
         <w:rPr>
-          <w:rFonts w:ascii="Times New Roman" w:eastAsiaTheme="minorHAnsi" w:hAnsi="Times New Roman" w:cs="Arial"/>
           <w:i/>
           <w:iCs/>
-          <w:color w:val="auto"/>
-          <w:sz w:val="24"/>
-          <w:szCs w:val="28"/>
         </w:rPr>
         <w:t>attempted to</w:t>
       </w:r>
       <w:r>
-        <w:rPr>
-          <w:rFonts w:ascii="Times New Roman" w:eastAsiaTheme="minorHAnsi" w:hAnsi="Times New Roman" w:cs="Arial"/>
-          <w:color w:val="auto"/>
-          <w:sz w:val="24"/>
-          <w:szCs w:val="28"/>
-        </w:rPr>
         <w:t xml:space="preserve"> make the application malfunction, break, or even crash, so that the bugs could be documented. In the case that a bug was discovered, the conditions it occurred in, how to replicate it, and what the outcome was were all recorded so the code could be patched. Once the code was presumed fixed, another group member would test the feature again, repeating the process until no bugs were discovered. Overall, our verification process was thorough </w:t>
       </w:r>
       <w:r>
-        <w:rPr>
-          <w:rFonts w:ascii="Times New Roman" w:eastAsiaTheme="minorHAnsi" w:hAnsi="Times New Roman" w:cs="Arial"/>
-          <w:color w:val="auto"/>
-          <w:sz w:val="24"/>
-          <w:szCs w:val="28"/>
-        </w:rPr>
         <w:t>enough to find and eliminate bugs, but also efficient by splitting the workload among the group members.</w:t>
       </w:r>
     </w:p>
@@ -7776,13 +8290,26 @@
         <w:pStyle w:val="Heading2"/>
       </w:pPr>
       <w:r>
-        <w:t>8.4 – Testcase Relations To User Stories</w:t>
-      </w:r>
-    </w:p>
-    <w:p>
-      <w:r>
-        <w:t>Demonstrate (preferably a table) traceability between the testcases/plan and user story</w:t>
-      </w:r>
+        <w:t xml:space="preserve">8.4 – Testcase Relations </w:t>
+      </w:r>
+      <w:proofErr w:type="gramStart"/>
+      <w:r>
+        <w:t>To</w:t>
+      </w:r>
+      <w:proofErr w:type="gramEnd"/>
+      <w:r>
+        <w:t xml:space="preserve"> User Stories</w:t>
+      </w:r>
+    </w:p>
+    <w:p>
+      <w:r>
+        <w:t xml:space="preserve">Demonstrate (preferably a table) traceability between the testcases/plan and user </w:t>
+      </w:r>
+      <w:proofErr w:type="gramStart"/>
+      <w:r>
+        <w:t>story</w:t>
+      </w:r>
+      <w:proofErr w:type="gramEnd"/>
     </w:p>
     <w:p/>
     <w:p/>
@@ -7826,7 +8353,15 @@
         <w:t>The Good and the Bad of Ionic Mobile Development</w:t>
       </w:r>
       <w:r>
-        <w:t xml:space="preserve">. AltexSoft. </w:t>
+        <w:t xml:space="preserve">. </w:t>
+      </w:r>
+      <w:proofErr w:type="spellStart"/>
+      <w:r>
+        <w:t>AltexSoft</w:t>
+      </w:r>
+      <w:proofErr w:type="spellEnd"/>
+      <w:r>
+        <w:t xml:space="preserve">. </w:t>
       </w:r>
       <w:hyperlink r:id="rId11" w:history="1">
         <w:r>
@@ -7881,7 +8416,23 @@
         </w:numPr>
       </w:pPr>
       <w:r>
-        <w:t xml:space="preserve">Blackler, A., Swann, L., Chamorro-Koc, M., Mohotti, W. A., Balasubramaniam, T., &amp; Nayak, R. (2021). Can We Define Design? Analyzing Twenty Years of Debate on a Large Email Discussion List. She Ji: The Journal of Design, Economics, and Innovation, 7(1), 41–70. </w:t>
+        <w:t>Blackler, A., Swann, L., Chamorro-</w:t>
+      </w:r>
+      <w:proofErr w:type="spellStart"/>
+      <w:r>
+        <w:t>Koc</w:t>
+      </w:r>
+      <w:proofErr w:type="spellEnd"/>
+      <w:r>
+        <w:t xml:space="preserve">, M., </w:t>
+      </w:r>
+      <w:proofErr w:type="spellStart"/>
+      <w:r>
+        <w:t>Mohotti</w:t>
+      </w:r>
+      <w:proofErr w:type="spellEnd"/>
+      <w:r>
+        <w:t xml:space="preserve">, W. A., Balasubramaniam, T., &amp; Nayak, R. (2021). Can We Define Design? Analyzing Twenty Years of Debate on a Large Email Discussion List. She Ji: The Journal of Design, Economics, and Innovation, 7(1), 41–70. </w:t>
       </w:r>
       <w:hyperlink r:id="rId13" w:history="1">
         <w:r>
@@ -7901,7 +8452,15 @@
         </w:numPr>
       </w:pPr>
       <w:r>
-        <w:t>D. R. Wallace and R. U. Fujii, "Software verification and validation: an overview," in IEEE Software, vol. 6, no. 3, pp. 10-17, May 1989, doi: 10.1109/52.28119</w:t>
+        <w:t xml:space="preserve">D. R. Wallace and R. U. Fujii, "Software verification and validation: an overview," in IEEE Software, vol. 6, no. 3, pp. 10-17, May 1989, </w:t>
+      </w:r>
+      <w:proofErr w:type="spellStart"/>
+      <w:r>
+        <w:t>doi</w:t>
+      </w:r>
+      <w:proofErr w:type="spellEnd"/>
+      <w:r>
+        <w:t>: 10.1109/52.28119</w:t>
       </w:r>
     </w:p>
     <w:p>

</xml_diff>